<commit_message>
Update to Milestone doc
</commit_message>
<xml_diff>
--- a/final-project/Project-Milestones.docx
+++ b/final-project/Project-Milestones.docx
@@ -5,19 +5,34 @@
     <w:p>
       <w:pPr>
         <w:pStyle w:val="Heading1"/>
-      </w:pPr>
-      <w:r>
+        <w:rPr>
+          <w:sz w:val="36"/>
+        </w:rPr>
+      </w:pPr>
+      <w:r>
+        <w:rPr>
+          <w:sz w:val="36"/>
+        </w:rPr>
         <w:t>Project Milestones</w:t>
       </w:r>
       <w:r>
+        <w:rPr>
+          <w:sz w:val="36"/>
+        </w:rPr>
         <w:t xml:space="preserve"> [</w:t>
       </w:r>
       <w:proofErr w:type="spellStart"/>
       <w:r>
+        <w:rPr>
+          <w:sz w:val="36"/>
+        </w:rPr>
         <w:t>xrelab</w:t>
       </w:r>
       <w:proofErr w:type="spellEnd"/>
       <w:r>
+        <w:rPr>
+          <w:sz w:val="36"/>
+        </w:rPr>
         <w:t>]</w:t>
       </w:r>
     </w:p>
@@ -25,64 +40,64 @@
       <w:pPr>
         <w:pStyle w:val="Heading2"/>
         <w:rPr>
+          <w:sz w:val="22"/>
+        </w:rPr>
+      </w:pPr>
+      <w:r>
+        <w:rPr>
+          <w:sz w:val="22"/>
+        </w:rPr>
+        <w:t xml:space="preserve">Image Classification and Comparison </w:t>
+      </w:r>
+      <w:r>
+        <w:rPr>
+          <w:sz w:val="22"/>
+        </w:rPr>
+        <w:t xml:space="preserve">of Large </w:t>
+      </w:r>
+      <w:r>
+        <w:rPr>
+          <w:sz w:val="22"/>
+        </w:rPr>
+        <w:t xml:space="preserve">Image </w:t>
+      </w:r>
+      <w:r>
+        <w:rPr>
+          <w:sz w:val="22"/>
+        </w:rPr>
+        <w:t xml:space="preserve">datasets </w:t>
+      </w:r>
+      <w:r>
+        <w:rPr>
+          <w:sz w:val="22"/>
+        </w:rPr>
+        <w:t xml:space="preserve">using Batch Normalization </w:t>
+      </w:r>
+      <w:r>
+        <w:rPr>
+          <w:sz w:val="22"/>
+        </w:rPr>
+        <w:t>Vs.</w:t>
+      </w:r>
+      <w:r>
+        <w:rPr>
+          <w:sz w:val="22"/>
+        </w:rPr>
+        <w:t xml:space="preserve"> Group Normalization</w:t>
+      </w:r>
+    </w:p>
+    <w:p>
+      <w:pPr>
+        <w:pStyle w:val="Heading3"/>
+        <w:rPr>
+          <w:rStyle w:val="IntenseReference"/>
           <w:sz w:val="20"/>
         </w:rPr>
       </w:pPr>
       <w:r>
         <w:rPr>
+          <w:rStyle w:val="IntenseReference"/>
           <w:sz w:val="20"/>
-        </w:rPr>
-        <w:t xml:space="preserve">Image Classification and Comparison </w:t>
-      </w:r>
-      <w:r>
-        <w:rPr>
-          <w:sz w:val="20"/>
-        </w:rPr>
-        <w:t xml:space="preserve">of Large </w:t>
-      </w:r>
-      <w:r>
-        <w:rPr>
-          <w:sz w:val="20"/>
-        </w:rPr>
-        <w:t xml:space="preserve">Image </w:t>
-      </w:r>
-      <w:r>
-        <w:rPr>
-          <w:sz w:val="20"/>
-        </w:rPr>
-        <w:t xml:space="preserve">datasets </w:t>
-      </w:r>
-      <w:r>
-        <w:rPr>
-          <w:sz w:val="20"/>
-        </w:rPr>
-        <w:t xml:space="preserve">using Batch Normalization </w:t>
-      </w:r>
-      <w:r>
-        <w:rPr>
-          <w:sz w:val="20"/>
-        </w:rPr>
-        <w:t>Vs.</w:t>
-      </w:r>
-      <w:r>
-        <w:rPr>
-          <w:sz w:val="20"/>
-        </w:rPr>
-        <w:t xml:space="preserve"> Group Normalization</w:t>
-      </w:r>
-    </w:p>
-    <w:p>
-      <w:pPr>
-        <w:pStyle w:val="Heading3"/>
-        <w:rPr>
-          <w:rStyle w:val="IntenseReference"/>
-          <w:sz w:val="18"/>
-        </w:rPr>
-      </w:pPr>
-      <w:r>
-        <w:rPr>
-          <w:rStyle w:val="IntenseReference"/>
-          <w:sz w:val="18"/>
         </w:rPr>
         <w:t>Project Configuration</w:t>
       </w:r>
@@ -96,14 +111,14 @@
         </w:numPr>
         <w:rPr>
           <w:rFonts w:asciiTheme="majorHAnsi" w:hAnsiTheme="majorHAnsi" w:cstheme="majorHAnsi"/>
-          <w:sz w:val="16"/>
-          <w:szCs w:val="16"/>
-        </w:rPr>
-      </w:pPr>
-      <w:r>
-        <w:rPr>
-          <w:rFonts w:asciiTheme="majorHAnsi" w:hAnsiTheme="majorHAnsi" w:cstheme="majorHAnsi"/>
-          <w:sz w:val="16"/>
+          <w:sz w:val="18"/>
+          <w:szCs w:val="16"/>
+        </w:rPr>
+      </w:pPr>
+      <w:r>
+        <w:rPr>
+          <w:rFonts w:asciiTheme="majorHAnsi" w:hAnsiTheme="majorHAnsi" w:cstheme="majorHAnsi"/>
+          <w:sz w:val="18"/>
           <w:szCs w:val="16"/>
         </w:rPr>
         <w:t xml:space="preserve">Requirements.txt for the project is @ </w:t>
@@ -113,7 +128,7 @@
           <w:rPr>
             <w:rStyle w:val="Hyperlink"/>
             <w:rFonts w:asciiTheme="majorHAnsi" w:hAnsiTheme="majorHAnsi" w:cstheme="majorHAnsi"/>
-            <w:sz w:val="16"/>
+            <w:sz w:val="18"/>
             <w:szCs w:val="16"/>
           </w:rPr>
           <w:t>https://github.com/sananand007/Xrelab/tree/master/final-project</w:t>
@@ -122,7 +137,7 @@
       <w:r>
         <w:rPr>
           <w:rFonts w:asciiTheme="majorHAnsi" w:hAnsiTheme="majorHAnsi" w:cstheme="majorHAnsi"/>
-          <w:sz w:val="16"/>
+          <w:sz w:val="18"/>
           <w:szCs w:val="16"/>
         </w:rPr>
         <w:t xml:space="preserve"> </w:t>
@@ -137,14 +152,14 @@
         </w:numPr>
         <w:rPr>
           <w:rFonts w:asciiTheme="majorHAnsi" w:hAnsiTheme="majorHAnsi" w:cstheme="majorHAnsi"/>
-          <w:sz w:val="16"/>
-          <w:szCs w:val="16"/>
-        </w:rPr>
-      </w:pPr>
-      <w:r>
-        <w:rPr>
-          <w:rFonts w:asciiTheme="majorHAnsi" w:hAnsiTheme="majorHAnsi" w:cstheme="majorHAnsi"/>
-          <w:sz w:val="16"/>
+          <w:sz w:val="18"/>
+          <w:szCs w:val="16"/>
+        </w:rPr>
+      </w:pPr>
+      <w:r>
+        <w:rPr>
+          <w:rFonts w:asciiTheme="majorHAnsi" w:hAnsiTheme="majorHAnsi" w:cstheme="majorHAnsi"/>
+          <w:sz w:val="18"/>
           <w:szCs w:val="16"/>
         </w:rPr>
         <w:t>OS – Windows 10, 64bit Environment used – Anaconda Prompt</w:t>
@@ -159,14 +174,14 @@
         </w:numPr>
         <w:rPr>
           <w:rFonts w:asciiTheme="majorHAnsi" w:hAnsiTheme="majorHAnsi" w:cstheme="majorHAnsi"/>
-          <w:sz w:val="16"/>
-          <w:szCs w:val="16"/>
-        </w:rPr>
-      </w:pPr>
-      <w:r>
-        <w:rPr>
-          <w:rFonts w:asciiTheme="majorHAnsi" w:hAnsiTheme="majorHAnsi" w:cstheme="majorHAnsi"/>
-          <w:sz w:val="16"/>
+          <w:sz w:val="18"/>
+          <w:szCs w:val="16"/>
+        </w:rPr>
+      </w:pPr>
+      <w:r>
+        <w:rPr>
+          <w:rFonts w:asciiTheme="majorHAnsi" w:hAnsiTheme="majorHAnsi" w:cstheme="majorHAnsi"/>
+          <w:sz w:val="18"/>
           <w:szCs w:val="16"/>
         </w:rPr>
         <w:t>Python-3.6</w:t>
@@ -174,7 +189,7 @@
       <w:r>
         <w:rPr>
           <w:rFonts w:asciiTheme="majorHAnsi" w:hAnsiTheme="majorHAnsi" w:cstheme="majorHAnsi"/>
-          <w:sz w:val="16"/>
+          <w:sz w:val="18"/>
           <w:szCs w:val="16"/>
         </w:rPr>
         <w:t>.6</w:t>
@@ -182,7 +197,7 @@
       <w:r>
         <w:rPr>
           <w:rFonts w:asciiTheme="majorHAnsi" w:hAnsiTheme="majorHAnsi" w:cstheme="majorHAnsi"/>
-          <w:sz w:val="16"/>
+          <w:sz w:val="18"/>
           <w:szCs w:val="16"/>
         </w:rPr>
         <w:t xml:space="preserve"> with </w:t>
@@ -191,7 +206,7 @@
       <w:r>
         <w:rPr>
           <w:rFonts w:asciiTheme="majorHAnsi" w:hAnsiTheme="majorHAnsi" w:cstheme="majorHAnsi"/>
-          <w:sz w:val="16"/>
+          <w:sz w:val="18"/>
           <w:szCs w:val="16"/>
         </w:rPr>
         <w:t>Tensorflow</w:t>
@@ -200,7 +215,7 @@
       <w:r>
         <w:rPr>
           <w:rFonts w:asciiTheme="majorHAnsi" w:hAnsiTheme="majorHAnsi" w:cstheme="majorHAnsi"/>
-          <w:sz w:val="16"/>
+          <w:sz w:val="18"/>
           <w:szCs w:val="16"/>
         </w:rPr>
         <w:t xml:space="preserve"> 1.11</w:t>
@@ -208,7 +223,7 @@
       <w:r>
         <w:rPr>
           <w:rFonts w:asciiTheme="majorHAnsi" w:hAnsiTheme="majorHAnsi" w:cstheme="majorHAnsi"/>
-          <w:sz w:val="16"/>
+          <w:sz w:val="18"/>
           <w:szCs w:val="16"/>
         </w:rPr>
         <w:t xml:space="preserve"> </w:t>
@@ -216,7 +231,7 @@
       <w:r>
         <w:rPr>
           <w:rFonts w:asciiTheme="majorHAnsi" w:hAnsiTheme="majorHAnsi" w:cstheme="majorHAnsi"/>
-          <w:sz w:val="16"/>
+          <w:sz w:val="18"/>
           <w:szCs w:val="16"/>
         </w:rPr>
         <w:sym w:font="Wingdings" w:char="F0E0"/>
@@ -224,7 +239,7 @@
       <w:r>
         <w:rPr>
           <w:rFonts w:asciiTheme="majorHAnsi" w:hAnsiTheme="majorHAnsi" w:cstheme="majorHAnsi"/>
-          <w:sz w:val="16"/>
+          <w:sz w:val="18"/>
           <w:szCs w:val="16"/>
         </w:rPr>
         <w:t xml:space="preserve"> </w:t>
@@ -234,7 +249,7 @@
         <w:rPr>
           <w:rFonts w:asciiTheme="majorHAnsi" w:hAnsiTheme="majorHAnsi" w:cstheme="majorHAnsi"/>
           <w:color w:val="FF0000"/>
-          <w:sz w:val="16"/>
+          <w:sz w:val="18"/>
           <w:szCs w:val="16"/>
         </w:rPr>
         <w:t>Tensorflow</w:t>
@@ -244,7 +259,7 @@
         <w:rPr>
           <w:rFonts w:asciiTheme="majorHAnsi" w:hAnsiTheme="majorHAnsi" w:cstheme="majorHAnsi"/>
           <w:color w:val="FF0000"/>
-          <w:sz w:val="16"/>
+          <w:sz w:val="18"/>
           <w:szCs w:val="16"/>
         </w:rPr>
         <w:t xml:space="preserve"> 1.11 with the latest </w:t>
@@ -254,26 +269,17 @@
         <w:rPr>
           <w:rFonts w:asciiTheme="majorHAnsi" w:hAnsiTheme="majorHAnsi" w:cstheme="majorHAnsi"/>
           <w:color w:val="FF0000"/>
-          <w:sz w:val="16"/>
-          <w:szCs w:val="16"/>
-        </w:rPr>
-        <w:t>T</w:t>
-      </w:r>
+          <w:sz w:val="18"/>
+          <w:szCs w:val="16"/>
+        </w:rPr>
+        <w:t>Tensorboard</w:t>
+      </w:r>
+      <w:proofErr w:type="spellEnd"/>
       <w:r>
         <w:rPr>
           <w:rFonts w:asciiTheme="majorHAnsi" w:hAnsiTheme="majorHAnsi" w:cstheme="majorHAnsi"/>
           <w:color w:val="FF0000"/>
-          <w:sz w:val="16"/>
-          <w:szCs w:val="16"/>
-        </w:rPr>
-        <w:t>ensorboard</w:t>
-      </w:r>
-      <w:proofErr w:type="spellEnd"/>
-      <w:r>
-        <w:rPr>
-          <w:rFonts w:asciiTheme="majorHAnsi" w:hAnsiTheme="majorHAnsi" w:cstheme="majorHAnsi"/>
-          <w:color w:val="FF0000"/>
-          <w:sz w:val="16"/>
+          <w:sz w:val="18"/>
           <w:szCs w:val="16"/>
         </w:rPr>
         <w:t xml:space="preserve"> will only work with python 3.6.6</w:t>
@@ -288,14 +294,14 @@
         </w:numPr>
         <w:rPr>
           <w:rFonts w:asciiTheme="majorHAnsi" w:hAnsiTheme="majorHAnsi" w:cstheme="majorHAnsi"/>
-          <w:sz w:val="16"/>
-          <w:szCs w:val="16"/>
-        </w:rPr>
-      </w:pPr>
-      <w:r>
-        <w:rPr>
-          <w:rFonts w:asciiTheme="majorHAnsi" w:hAnsiTheme="majorHAnsi" w:cstheme="majorHAnsi"/>
-          <w:sz w:val="16"/>
+          <w:sz w:val="18"/>
+          <w:szCs w:val="16"/>
+        </w:rPr>
+      </w:pPr>
+      <w:r>
+        <w:rPr>
+          <w:rFonts w:asciiTheme="majorHAnsi" w:hAnsiTheme="majorHAnsi" w:cstheme="majorHAnsi"/>
+          <w:sz w:val="18"/>
           <w:szCs w:val="16"/>
         </w:rPr>
         <w:t xml:space="preserve">Remote Environment used </w:t>
@@ -303,7 +309,7 @@
       <w:r>
         <w:rPr>
           <w:rFonts w:asciiTheme="majorHAnsi" w:hAnsiTheme="majorHAnsi" w:cstheme="majorHAnsi"/>
-          <w:sz w:val="16"/>
+          <w:sz w:val="18"/>
           <w:szCs w:val="16"/>
         </w:rPr>
         <w:t>–</w:t>
@@ -311,7 +317,7 @@
       <w:r>
         <w:rPr>
           <w:rFonts w:asciiTheme="majorHAnsi" w:hAnsiTheme="majorHAnsi" w:cstheme="majorHAnsi"/>
-          <w:sz w:val="16"/>
+          <w:sz w:val="18"/>
           <w:szCs w:val="16"/>
         </w:rPr>
         <w:t xml:space="preserve"> </w:t>
@@ -321,7 +327,7 @@
           <w:rPr>
             <w:rStyle w:val="Hyperlink"/>
             <w:rFonts w:asciiTheme="majorHAnsi" w:hAnsiTheme="majorHAnsi" w:cstheme="majorHAnsi"/>
-            <w:sz w:val="16"/>
+            <w:sz w:val="18"/>
             <w:szCs w:val="16"/>
           </w:rPr>
           <w:t>www.paperspace.com</w:t>
@@ -330,7 +336,7 @@
       <w:r>
         <w:rPr>
           <w:rFonts w:asciiTheme="majorHAnsi" w:hAnsiTheme="majorHAnsi" w:cstheme="majorHAnsi"/>
-          <w:sz w:val="16"/>
+          <w:sz w:val="18"/>
           <w:szCs w:val="16"/>
         </w:rPr>
         <w:t xml:space="preserve"> </w:t>
@@ -338,7 +344,7 @@
       <w:r>
         <w:rPr>
           <w:rFonts w:asciiTheme="majorHAnsi" w:hAnsiTheme="majorHAnsi" w:cstheme="majorHAnsi"/>
-          <w:sz w:val="16"/>
+          <w:sz w:val="18"/>
           <w:szCs w:val="16"/>
         </w:rPr>
         <w:sym w:font="Wingdings" w:char="F0E0"/>
@@ -346,46 +352,132 @@
       <w:r>
         <w:rPr>
           <w:rFonts w:asciiTheme="majorHAnsi" w:hAnsiTheme="majorHAnsi" w:cstheme="majorHAnsi"/>
-          <w:sz w:val="16"/>
+          <w:sz w:val="18"/>
           <w:szCs w:val="16"/>
         </w:rPr>
         <w:t xml:space="preserve"> </w:t>
       </w:r>
-      <w:bookmarkStart w:id="0" w:name="_GoBack"/>
       <w:r>
         <w:rPr>
           <w:rFonts w:asciiTheme="majorHAnsi" w:hAnsiTheme="majorHAnsi" w:cstheme="majorHAnsi"/>
           <w:color w:val="FF0000"/>
-          <w:sz w:val="16"/>
+          <w:sz w:val="18"/>
           <w:szCs w:val="16"/>
         </w:rPr>
         <w:t xml:space="preserve">This is to run Full Training Data, which cannot be run using just the CPU </w:t>
       </w:r>
-      <w:bookmarkEnd w:id="0"/>
+    </w:p>
+    <w:p>
+      <w:pPr>
+        <w:pStyle w:val="ListParagraph"/>
+        <w:numPr>
+          <w:ilvl w:val="0"/>
+          <w:numId w:val="16"/>
+        </w:numPr>
+        <w:rPr>
+          <w:rFonts w:asciiTheme="majorHAnsi" w:hAnsiTheme="majorHAnsi" w:cstheme="majorHAnsi"/>
+          <w:sz w:val="18"/>
+          <w:szCs w:val="16"/>
+        </w:rPr>
+      </w:pPr>
+      <w:r>
+        <w:rPr>
+          <w:rFonts w:asciiTheme="majorHAnsi" w:hAnsiTheme="majorHAnsi" w:cstheme="majorHAnsi"/>
+          <w:sz w:val="18"/>
+          <w:szCs w:val="16"/>
+        </w:rPr>
+        <w:t>While Using the CPU version in paperspace.com , you can only use the sse2 version and not the avx2 as there are issue with it</w:t>
+      </w:r>
+      <w:r>
+        <w:rPr>
+          <w:rFonts w:asciiTheme="majorHAnsi" w:hAnsiTheme="majorHAnsi" w:cstheme="majorHAnsi"/>
+          <w:sz w:val="18"/>
+          <w:szCs w:val="16"/>
+        </w:rPr>
+        <w:t xml:space="preserve">, find out the sse2 version of </w:t>
+      </w:r>
+      <w:proofErr w:type="spellStart"/>
+      <w:r>
+        <w:rPr>
+          <w:rFonts w:asciiTheme="majorHAnsi" w:hAnsiTheme="majorHAnsi" w:cstheme="majorHAnsi"/>
+          <w:sz w:val="18"/>
+          <w:szCs w:val="16"/>
+        </w:rPr>
+        <w:t>tensorboard</w:t>
+      </w:r>
+      <w:proofErr w:type="spellEnd"/>
+      <w:r>
+        <w:rPr>
+          <w:rFonts w:asciiTheme="majorHAnsi" w:hAnsiTheme="majorHAnsi" w:cstheme="majorHAnsi"/>
+          <w:sz w:val="18"/>
+          <w:szCs w:val="16"/>
+        </w:rPr>
+        <w:t xml:space="preserve"> that supports your case for CPU .</w:t>
+      </w:r>
     </w:p>
     <w:p>
       <w:pPr>
         <w:rPr>
           <w:rFonts w:asciiTheme="majorHAnsi" w:hAnsiTheme="majorHAnsi" w:cstheme="majorHAnsi"/>
           <w:b/>
-          <w:sz w:val="20"/>
+          <w:sz w:val="24"/>
           <w:szCs w:val="20"/>
         </w:rPr>
       </w:pPr>
-      <w:r>
+    </w:p>
+    <w:p>
+      <w:pPr>
         <w:rPr>
           <w:rFonts w:asciiTheme="majorHAnsi" w:hAnsiTheme="majorHAnsi" w:cstheme="majorHAnsi"/>
           <w:b/>
-          <w:sz w:val="20"/>
+          <w:sz w:val="24"/>
           <w:szCs w:val="20"/>
         </w:rPr>
+      </w:pPr>
+    </w:p>
+    <w:p>
+      <w:pPr>
+        <w:rPr>
+          <w:rFonts w:asciiTheme="majorHAnsi" w:hAnsiTheme="majorHAnsi" w:cstheme="majorHAnsi"/>
+          <w:b/>
+          <w:sz w:val="24"/>
+          <w:szCs w:val="20"/>
+        </w:rPr>
+      </w:pPr>
+    </w:p>
+    <w:p>
+      <w:pPr>
+        <w:rPr>
+          <w:rFonts w:asciiTheme="majorHAnsi" w:hAnsiTheme="majorHAnsi" w:cstheme="majorHAnsi"/>
+          <w:b/>
+          <w:sz w:val="24"/>
+          <w:szCs w:val="20"/>
+        </w:rPr>
+      </w:pPr>
+    </w:p>
+    <w:p>
+      <w:pPr>
+        <w:rPr>
+          <w:rFonts w:asciiTheme="majorHAnsi" w:hAnsiTheme="majorHAnsi" w:cstheme="majorHAnsi"/>
+          <w:b/>
+          <w:sz w:val="24"/>
+          <w:szCs w:val="20"/>
+        </w:rPr>
+      </w:pPr>
+      <w:r>
+        <w:rPr>
+          <w:rFonts w:asciiTheme="majorHAnsi" w:hAnsiTheme="majorHAnsi" w:cstheme="majorHAnsi"/>
+          <w:b/>
+          <w:sz w:val="24"/>
+          <w:szCs w:val="20"/>
+        </w:rPr>
         <w:t>1</w:t>
       </w:r>
       <w:r>
         <w:rPr>
           <w:rFonts w:asciiTheme="majorHAnsi" w:hAnsiTheme="majorHAnsi" w:cstheme="majorHAnsi"/>
           <w:b/>
-          <w:sz w:val="20"/>
+          <w:sz w:val="24"/>
           <w:szCs w:val="20"/>
           <w:vertAlign w:val="superscript"/>
         </w:rPr>
@@ -395,7 +487,7 @@
         <w:rPr>
           <w:rFonts w:asciiTheme="majorHAnsi" w:hAnsiTheme="majorHAnsi" w:cstheme="majorHAnsi"/>
           <w:b/>
-          <w:sz w:val="20"/>
+          <w:sz w:val="24"/>
           <w:szCs w:val="20"/>
         </w:rPr>
         <w:t xml:space="preserve"> week milestone </w:t>
@@ -410,14 +502,14 @@
         </w:numPr>
         <w:rPr>
           <w:rFonts w:asciiTheme="majorHAnsi" w:hAnsiTheme="majorHAnsi" w:cstheme="majorHAnsi"/>
-          <w:sz w:val="14"/>
-          <w:szCs w:val="16"/>
-        </w:rPr>
-      </w:pPr>
-      <w:r>
-        <w:rPr>
-          <w:rFonts w:asciiTheme="majorHAnsi" w:hAnsiTheme="majorHAnsi" w:cstheme="majorHAnsi"/>
-          <w:sz w:val="14"/>
+          <w:sz w:val="18"/>
+          <w:szCs w:val="16"/>
+        </w:rPr>
+      </w:pPr>
+      <w:r>
+        <w:rPr>
+          <w:rFonts w:asciiTheme="majorHAnsi" w:hAnsiTheme="majorHAnsi" w:cstheme="majorHAnsi"/>
+          <w:sz w:val="18"/>
           <w:szCs w:val="16"/>
         </w:rPr>
         <w:t xml:space="preserve">Use </w:t>
@@ -425,7 +517,7 @@
       <w:r>
         <w:rPr>
           <w:rFonts w:asciiTheme="majorHAnsi" w:hAnsiTheme="majorHAnsi" w:cstheme="majorHAnsi"/>
-          <w:sz w:val="14"/>
+          <w:sz w:val="18"/>
           <w:szCs w:val="16"/>
         </w:rPr>
         <w:t xml:space="preserve">and Analyze </w:t>
@@ -433,7 +525,7 @@
       <w:r>
         <w:rPr>
           <w:rFonts w:asciiTheme="majorHAnsi" w:hAnsiTheme="majorHAnsi" w:cstheme="majorHAnsi"/>
-          <w:sz w:val="14"/>
+          <w:sz w:val="18"/>
           <w:szCs w:val="16"/>
         </w:rPr>
         <w:t xml:space="preserve">the </w:t>
@@ -442,7 +534,7 @@
       <w:r>
         <w:rPr>
           <w:rFonts w:asciiTheme="majorHAnsi" w:hAnsiTheme="majorHAnsi" w:cstheme="majorHAnsi"/>
-          <w:sz w:val="14"/>
+          <w:sz w:val="18"/>
           <w:szCs w:val="16"/>
         </w:rPr>
         <w:t>DeepSat</w:t>
@@ -451,7 +543,7 @@
       <w:r>
         <w:rPr>
           <w:rFonts w:asciiTheme="majorHAnsi" w:hAnsiTheme="majorHAnsi" w:cstheme="majorHAnsi"/>
-          <w:sz w:val="14"/>
+          <w:sz w:val="18"/>
           <w:szCs w:val="16"/>
         </w:rPr>
         <w:t xml:space="preserve"> (SAT-6) Airborne Dataset </w:t>
@@ -459,7 +551,7 @@
       <w:r>
         <w:rPr>
           <w:rFonts w:asciiTheme="majorHAnsi" w:hAnsiTheme="majorHAnsi" w:cstheme="majorHAnsi"/>
-          <w:sz w:val="14"/>
+          <w:sz w:val="18"/>
           <w:szCs w:val="16"/>
         </w:rPr>
         <w:sym w:font="Wingdings" w:char="F0E0"/>
@@ -467,7 +559,7 @@
       <w:r>
         <w:rPr>
           <w:rFonts w:asciiTheme="majorHAnsi" w:hAnsiTheme="majorHAnsi" w:cstheme="majorHAnsi"/>
-          <w:sz w:val="14"/>
+          <w:sz w:val="18"/>
           <w:szCs w:val="16"/>
         </w:rPr>
         <w:t xml:space="preserve"> </w:t>
@@ -476,7 +568,7 @@
         <w:rPr>
           <w:rFonts w:asciiTheme="majorHAnsi" w:hAnsiTheme="majorHAnsi" w:cstheme="majorHAnsi"/>
           <w:color w:val="00B050"/>
-          <w:sz w:val="14"/>
+          <w:sz w:val="18"/>
           <w:szCs w:val="16"/>
         </w:rPr>
         <w:t>Done</w:t>
@@ -491,14 +583,14 @@
         </w:numPr>
         <w:rPr>
           <w:rFonts w:asciiTheme="majorHAnsi" w:hAnsiTheme="majorHAnsi" w:cstheme="majorHAnsi"/>
-          <w:sz w:val="14"/>
-          <w:szCs w:val="16"/>
-        </w:rPr>
-      </w:pPr>
-      <w:r>
-        <w:rPr>
-          <w:rFonts w:asciiTheme="majorHAnsi" w:hAnsiTheme="majorHAnsi" w:cstheme="majorHAnsi"/>
-          <w:sz w:val="14"/>
+          <w:sz w:val="18"/>
+          <w:szCs w:val="16"/>
+        </w:rPr>
+      </w:pPr>
+      <w:r>
+        <w:rPr>
+          <w:rFonts w:asciiTheme="majorHAnsi" w:hAnsiTheme="majorHAnsi" w:cstheme="majorHAnsi"/>
+          <w:sz w:val="18"/>
           <w:szCs w:val="16"/>
         </w:rPr>
         <w:t>Analyze the dataset, load the dataset and create training and test sets respectively</w:t>
@@ -513,14 +605,14 @@
         </w:numPr>
         <w:rPr>
           <w:rFonts w:asciiTheme="majorHAnsi" w:hAnsiTheme="majorHAnsi" w:cstheme="majorHAnsi"/>
-          <w:sz w:val="14"/>
-          <w:szCs w:val="16"/>
-        </w:rPr>
-      </w:pPr>
-      <w:r>
-        <w:rPr>
-          <w:rFonts w:asciiTheme="majorHAnsi" w:hAnsiTheme="majorHAnsi" w:cstheme="majorHAnsi"/>
-          <w:sz w:val="14"/>
+          <w:sz w:val="18"/>
+          <w:szCs w:val="16"/>
+        </w:rPr>
+      </w:pPr>
+      <w:r>
+        <w:rPr>
+          <w:rFonts w:asciiTheme="majorHAnsi" w:hAnsiTheme="majorHAnsi" w:cstheme="majorHAnsi"/>
+          <w:sz w:val="18"/>
           <w:szCs w:val="16"/>
         </w:rPr>
         <w:t xml:space="preserve">Whole dataset consists of Training set of 324000 images , each being 28x28 </w:t>
@@ -528,7 +620,7 @@
       <w:r>
         <w:rPr>
           <w:rFonts w:asciiTheme="majorHAnsi" w:hAnsiTheme="majorHAnsi" w:cstheme="majorHAnsi"/>
-          <w:sz w:val="14"/>
+          <w:sz w:val="18"/>
           <w:szCs w:val="16"/>
         </w:rPr>
         <w:t xml:space="preserve">, and 4 channels </w:t>
@@ -543,14 +635,14 @@
         </w:numPr>
         <w:rPr>
           <w:rFonts w:asciiTheme="majorHAnsi" w:hAnsiTheme="majorHAnsi" w:cstheme="majorHAnsi"/>
-          <w:sz w:val="14"/>
-          <w:szCs w:val="16"/>
-        </w:rPr>
-      </w:pPr>
-      <w:r>
-        <w:rPr>
-          <w:rFonts w:asciiTheme="majorHAnsi" w:hAnsiTheme="majorHAnsi" w:cstheme="majorHAnsi"/>
-          <w:sz w:val="14"/>
+          <w:sz w:val="18"/>
+          <w:szCs w:val="16"/>
+        </w:rPr>
+      </w:pPr>
+      <w:r>
+        <w:rPr>
+          <w:rFonts w:asciiTheme="majorHAnsi" w:hAnsiTheme="majorHAnsi" w:cstheme="majorHAnsi"/>
+          <w:sz w:val="18"/>
           <w:szCs w:val="16"/>
         </w:rPr>
         <w:t xml:space="preserve">Whole dataset consists of </w:t>
@@ -558,7 +650,7 @@
       <w:r>
         <w:rPr>
           <w:rFonts w:asciiTheme="majorHAnsi" w:hAnsiTheme="majorHAnsi" w:cstheme="majorHAnsi"/>
-          <w:sz w:val="14"/>
+          <w:sz w:val="18"/>
           <w:szCs w:val="16"/>
         </w:rPr>
         <w:t>Test</w:t>
@@ -566,7 +658,7 @@
       <w:r>
         <w:rPr>
           <w:rFonts w:asciiTheme="majorHAnsi" w:hAnsiTheme="majorHAnsi" w:cstheme="majorHAnsi"/>
-          <w:sz w:val="14"/>
+          <w:sz w:val="18"/>
           <w:szCs w:val="16"/>
         </w:rPr>
         <w:t xml:space="preserve"> set of 81000 images , each being 28x28 , and 4 channels </w:t>
@@ -581,14 +673,14 @@
         </w:numPr>
         <w:rPr>
           <w:rFonts w:asciiTheme="majorHAnsi" w:hAnsiTheme="majorHAnsi" w:cstheme="majorHAnsi"/>
-          <w:sz w:val="14"/>
-          <w:szCs w:val="16"/>
-        </w:rPr>
-      </w:pPr>
-      <w:r>
-        <w:rPr>
-          <w:rFonts w:asciiTheme="majorHAnsi" w:hAnsiTheme="majorHAnsi" w:cstheme="majorHAnsi"/>
-          <w:sz w:val="14"/>
+          <w:sz w:val="18"/>
+          <w:szCs w:val="16"/>
+        </w:rPr>
+      </w:pPr>
+      <w:r>
+        <w:rPr>
+          <w:rFonts w:asciiTheme="majorHAnsi" w:hAnsiTheme="majorHAnsi" w:cstheme="majorHAnsi"/>
+          <w:sz w:val="18"/>
           <w:szCs w:val="16"/>
         </w:rPr>
         <w:t xml:space="preserve">Plot some images to check the categories </w:t>
@@ -603,14 +695,14 @@
         </w:numPr>
         <w:rPr>
           <w:rFonts w:asciiTheme="majorHAnsi" w:hAnsiTheme="majorHAnsi" w:cstheme="majorHAnsi"/>
-          <w:sz w:val="14"/>
-          <w:szCs w:val="16"/>
-        </w:rPr>
-      </w:pPr>
-      <w:r>
-        <w:rPr>
-          <w:rFonts w:asciiTheme="majorHAnsi" w:hAnsiTheme="majorHAnsi" w:cstheme="majorHAnsi"/>
-          <w:sz w:val="14"/>
+          <w:sz w:val="18"/>
+          <w:szCs w:val="16"/>
+        </w:rPr>
+      </w:pPr>
+      <w:r>
+        <w:rPr>
+          <w:rFonts w:asciiTheme="majorHAnsi" w:hAnsiTheme="majorHAnsi" w:cstheme="majorHAnsi"/>
+          <w:sz w:val="18"/>
           <w:szCs w:val="16"/>
         </w:rPr>
         <w:t>Make sure the labels are One-hot encoded</w:t>
@@ -625,14 +717,14 @@
         </w:numPr>
         <w:rPr>
           <w:rFonts w:asciiTheme="majorHAnsi" w:hAnsiTheme="majorHAnsi" w:cstheme="majorHAnsi"/>
-          <w:sz w:val="14"/>
-          <w:szCs w:val="16"/>
-        </w:rPr>
-      </w:pPr>
-      <w:r>
-        <w:rPr>
-          <w:rFonts w:asciiTheme="majorHAnsi" w:hAnsiTheme="majorHAnsi" w:cstheme="majorHAnsi"/>
-          <w:sz w:val="14"/>
+          <w:sz w:val="18"/>
+          <w:szCs w:val="16"/>
+        </w:rPr>
+      </w:pPr>
+      <w:r>
+        <w:rPr>
+          <w:rFonts w:asciiTheme="majorHAnsi" w:hAnsiTheme="majorHAnsi" w:cstheme="majorHAnsi"/>
+          <w:sz w:val="18"/>
           <w:szCs w:val="16"/>
         </w:rPr>
         <w:t xml:space="preserve">Build a Simple CNN Pipeline using </w:t>
@@ -641,7 +733,7 @@
       <w:r>
         <w:rPr>
           <w:rFonts w:asciiTheme="majorHAnsi" w:hAnsiTheme="majorHAnsi" w:cstheme="majorHAnsi"/>
-          <w:sz w:val="14"/>
+          <w:sz w:val="18"/>
           <w:szCs w:val="16"/>
         </w:rPr>
         <w:t>tensorflow</w:t>
@@ -650,7 +742,7 @@
       <w:r>
         <w:rPr>
           <w:rFonts w:asciiTheme="majorHAnsi" w:hAnsiTheme="majorHAnsi" w:cstheme="majorHAnsi"/>
-          <w:sz w:val="14"/>
+          <w:sz w:val="18"/>
           <w:szCs w:val="16"/>
         </w:rPr>
         <w:t xml:space="preserve"> and </w:t>
@@ -659,7 +751,7 @@
       <w:r>
         <w:rPr>
           <w:rFonts w:asciiTheme="majorHAnsi" w:hAnsiTheme="majorHAnsi" w:cstheme="majorHAnsi"/>
-          <w:sz w:val="14"/>
+          <w:sz w:val="18"/>
           <w:szCs w:val="16"/>
         </w:rPr>
         <w:t>tensorboard</w:t>
@@ -668,7 +760,7 @@
       <w:r>
         <w:rPr>
           <w:rFonts w:asciiTheme="majorHAnsi" w:hAnsiTheme="majorHAnsi" w:cstheme="majorHAnsi"/>
-          <w:sz w:val="14"/>
+          <w:sz w:val="18"/>
           <w:szCs w:val="16"/>
         </w:rPr>
         <w:t xml:space="preserve"> to Train </w:t>
@@ -676,7 +768,7 @@
       <w:r>
         <w:rPr>
           <w:rFonts w:asciiTheme="majorHAnsi" w:hAnsiTheme="majorHAnsi" w:cstheme="majorHAnsi"/>
-          <w:sz w:val="14"/>
+          <w:sz w:val="18"/>
           <w:szCs w:val="16"/>
         </w:rPr>
         <w:sym w:font="Wingdings" w:char="F0E0"/>
@@ -684,7 +776,7 @@
       <w:r>
         <w:rPr>
           <w:rFonts w:asciiTheme="majorHAnsi" w:hAnsiTheme="majorHAnsi" w:cstheme="majorHAnsi"/>
-          <w:sz w:val="14"/>
+          <w:sz w:val="18"/>
           <w:szCs w:val="16"/>
         </w:rPr>
         <w:t xml:space="preserve"> </w:t>
@@ -693,7 +785,7 @@
         <w:rPr>
           <w:rFonts w:asciiTheme="majorHAnsi" w:hAnsiTheme="majorHAnsi" w:cstheme="majorHAnsi"/>
           <w:color w:val="00B050"/>
-          <w:sz w:val="14"/>
+          <w:sz w:val="18"/>
           <w:szCs w:val="16"/>
         </w:rPr>
         <w:t>Done</w:t>
@@ -708,17 +800,33 @@
         </w:numPr>
         <w:rPr>
           <w:rFonts w:asciiTheme="majorHAnsi" w:hAnsiTheme="majorHAnsi" w:cstheme="majorHAnsi"/>
-          <w:sz w:val="14"/>
-          <w:szCs w:val="16"/>
-        </w:rPr>
-      </w:pPr>
-      <w:r>
-        <w:rPr>
-          <w:rFonts w:asciiTheme="majorHAnsi" w:hAnsiTheme="majorHAnsi" w:cstheme="majorHAnsi"/>
-          <w:sz w:val="14"/>
-          <w:szCs w:val="16"/>
-        </w:rPr>
-        <w:t xml:space="preserve">I use a CNN pipeline as below to train the model </w:t>
+          <w:sz w:val="18"/>
+          <w:szCs w:val="16"/>
+        </w:rPr>
+      </w:pPr>
+      <w:r>
+        <w:rPr>
+          <w:rFonts w:asciiTheme="majorHAnsi" w:hAnsiTheme="majorHAnsi" w:cstheme="majorHAnsi"/>
+          <w:sz w:val="18"/>
+          <w:szCs w:val="16"/>
+        </w:rPr>
+        <w:t xml:space="preserve">I use a CNN pipeline as below to train the </w:t>
+      </w:r>
+      <w:r>
+        <w:rPr>
+          <w:rFonts w:asciiTheme="majorHAnsi" w:hAnsiTheme="majorHAnsi" w:cstheme="majorHAnsi"/>
+          <w:sz w:val="18"/>
+          <w:szCs w:val="16"/>
+        </w:rPr>
+        <w:t xml:space="preserve">simple 2-Layer </w:t>
+      </w:r>
+      <w:r>
+        <w:rPr>
+          <w:rFonts w:asciiTheme="majorHAnsi" w:hAnsiTheme="majorHAnsi" w:cstheme="majorHAnsi"/>
+          <w:sz w:val="18"/>
+          <w:szCs w:val="16"/>
+        </w:rPr>
+        <w:t xml:space="preserve">model </w:t>
       </w:r>
     </w:p>
     <w:p>
@@ -727,14 +835,16 @@
         <w:ind w:left="2160"/>
         <w:rPr>
           <w:rFonts w:asciiTheme="majorHAnsi" w:hAnsiTheme="majorHAnsi" w:cstheme="majorHAnsi"/>
-          <w:sz w:val="14"/>
-          <w:szCs w:val="16"/>
-        </w:rPr>
-      </w:pPr>
-      <w:r>
-        <w:rPr>
-          <w:rFonts w:asciiTheme="majorHAnsi" w:hAnsiTheme="majorHAnsi" w:cstheme="majorHAnsi"/>
-          <w:sz w:val="14"/>
+          <w:b/>
+          <w:sz w:val="18"/>
+          <w:szCs w:val="16"/>
+        </w:rPr>
+      </w:pPr>
+      <w:r>
+        <w:rPr>
+          <w:rFonts w:asciiTheme="majorHAnsi" w:hAnsiTheme="majorHAnsi" w:cstheme="majorHAnsi"/>
+          <w:b/>
+          <w:sz w:val="18"/>
           <w:szCs w:val="16"/>
         </w:rPr>
         <w:t xml:space="preserve">Conv1 </w:t>
@@ -742,7 +852,8 @@
       <w:r>
         <w:rPr>
           <w:rFonts w:asciiTheme="majorHAnsi" w:hAnsiTheme="majorHAnsi" w:cstheme="majorHAnsi"/>
-          <w:sz w:val="14"/>
+          <w:b/>
+          <w:sz w:val="18"/>
           <w:szCs w:val="16"/>
         </w:rPr>
         <w:sym w:font="Wingdings" w:char="F0E0"/>
@@ -750,7 +861,8 @@
       <w:r>
         <w:rPr>
           <w:rFonts w:asciiTheme="majorHAnsi" w:hAnsiTheme="majorHAnsi" w:cstheme="majorHAnsi"/>
-          <w:sz w:val="14"/>
+          <w:b/>
+          <w:sz w:val="18"/>
           <w:szCs w:val="16"/>
         </w:rPr>
         <w:t xml:space="preserve"> Max</w:t>
@@ -758,7 +870,8 @@
       <w:r>
         <w:rPr>
           <w:rFonts w:asciiTheme="majorHAnsi" w:hAnsiTheme="majorHAnsi" w:cstheme="majorHAnsi"/>
-          <w:sz w:val="14"/>
+          <w:b/>
+          <w:sz w:val="18"/>
           <w:szCs w:val="16"/>
         </w:rPr>
         <w:t>-</w:t>
@@ -766,7 +879,8 @@
       <w:r>
         <w:rPr>
           <w:rFonts w:asciiTheme="majorHAnsi" w:hAnsiTheme="majorHAnsi" w:cstheme="majorHAnsi"/>
-          <w:sz w:val="14"/>
+          <w:b/>
+          <w:sz w:val="18"/>
           <w:szCs w:val="16"/>
         </w:rPr>
         <w:t xml:space="preserve">pool </w:t>
@@ -774,7 +888,8 @@
       <w:r>
         <w:rPr>
           <w:rFonts w:asciiTheme="majorHAnsi" w:hAnsiTheme="majorHAnsi" w:cstheme="majorHAnsi"/>
-          <w:sz w:val="14"/>
+          <w:b/>
+          <w:sz w:val="18"/>
           <w:szCs w:val="16"/>
         </w:rPr>
         <w:sym w:font="Wingdings" w:char="F0E0"/>
@@ -782,7 +897,8 @@
       <w:r>
         <w:rPr>
           <w:rFonts w:asciiTheme="majorHAnsi" w:hAnsiTheme="majorHAnsi" w:cstheme="majorHAnsi"/>
-          <w:sz w:val="14"/>
+          <w:b/>
+          <w:sz w:val="18"/>
           <w:szCs w:val="16"/>
         </w:rPr>
         <w:t xml:space="preserve"> Conv2 </w:t>
@@ -790,7 +906,8 @@
       <w:r>
         <w:rPr>
           <w:rFonts w:asciiTheme="majorHAnsi" w:hAnsiTheme="majorHAnsi" w:cstheme="majorHAnsi"/>
-          <w:sz w:val="14"/>
+          <w:b/>
+          <w:sz w:val="18"/>
           <w:szCs w:val="16"/>
         </w:rPr>
         <w:sym w:font="Wingdings" w:char="F0E0"/>
@@ -798,7 +915,8 @@
       <w:r>
         <w:rPr>
           <w:rFonts w:asciiTheme="majorHAnsi" w:hAnsiTheme="majorHAnsi" w:cstheme="majorHAnsi"/>
-          <w:sz w:val="14"/>
+          <w:b/>
+          <w:sz w:val="18"/>
           <w:szCs w:val="16"/>
         </w:rPr>
         <w:t xml:space="preserve"> Max</w:t>
@@ -806,7 +924,8 @@
       <w:r>
         <w:rPr>
           <w:rFonts w:asciiTheme="majorHAnsi" w:hAnsiTheme="majorHAnsi" w:cstheme="majorHAnsi"/>
-          <w:sz w:val="14"/>
+          <w:b/>
+          <w:sz w:val="18"/>
           <w:szCs w:val="16"/>
         </w:rPr>
         <w:t>-</w:t>
@@ -814,7 +933,8 @@
       <w:r>
         <w:rPr>
           <w:rFonts w:asciiTheme="majorHAnsi" w:hAnsiTheme="majorHAnsi" w:cstheme="majorHAnsi"/>
-          <w:sz w:val="14"/>
+          <w:b/>
+          <w:sz w:val="18"/>
           <w:szCs w:val="16"/>
         </w:rPr>
         <w:t xml:space="preserve">pool </w:t>
@@ -822,7 +942,8 @@
       <w:r>
         <w:rPr>
           <w:rFonts w:asciiTheme="majorHAnsi" w:hAnsiTheme="majorHAnsi" w:cstheme="majorHAnsi"/>
-          <w:sz w:val="14"/>
+          <w:b/>
+          <w:sz w:val="18"/>
           <w:szCs w:val="16"/>
         </w:rPr>
         <w:sym w:font="Wingdings" w:char="F0E0"/>
@@ -830,7 +951,8 @@
       <w:r>
         <w:rPr>
           <w:rFonts w:asciiTheme="majorHAnsi" w:hAnsiTheme="majorHAnsi" w:cstheme="majorHAnsi"/>
-          <w:sz w:val="14"/>
+          <w:b/>
+          <w:sz w:val="18"/>
           <w:szCs w:val="16"/>
         </w:rPr>
         <w:t xml:space="preserve"> flatten </w:t>
@@ -838,7 +960,8 @@
       <w:r>
         <w:rPr>
           <w:rFonts w:asciiTheme="majorHAnsi" w:hAnsiTheme="majorHAnsi" w:cstheme="majorHAnsi"/>
-          <w:sz w:val="14"/>
+          <w:b/>
+          <w:sz w:val="18"/>
           <w:szCs w:val="16"/>
         </w:rPr>
         <w:sym w:font="Wingdings" w:char="F0E0"/>
@@ -846,7 +969,8 @@
       <w:r>
         <w:rPr>
           <w:rFonts w:asciiTheme="majorHAnsi" w:hAnsiTheme="majorHAnsi" w:cstheme="majorHAnsi"/>
-          <w:sz w:val="14"/>
+          <w:b/>
+          <w:sz w:val="18"/>
           <w:szCs w:val="16"/>
         </w:rPr>
         <w:t xml:space="preserve"> dense 1</w:t>
@@ -854,7 +978,8 @@
       <w:r>
         <w:rPr>
           <w:rFonts w:asciiTheme="majorHAnsi" w:hAnsiTheme="majorHAnsi" w:cstheme="majorHAnsi"/>
-          <w:sz w:val="14"/>
+          <w:b/>
+          <w:sz w:val="18"/>
           <w:szCs w:val="16"/>
         </w:rPr>
         <w:sym w:font="Wingdings" w:char="F0E0"/>
@@ -862,7 +987,8 @@
       <w:r>
         <w:rPr>
           <w:rFonts w:asciiTheme="majorHAnsi" w:hAnsiTheme="majorHAnsi" w:cstheme="majorHAnsi"/>
-          <w:sz w:val="14"/>
+          <w:b/>
+          <w:sz w:val="18"/>
           <w:szCs w:val="16"/>
         </w:rPr>
         <w:t xml:space="preserve"> dropout </w:t>
@@ -870,7 +996,8 @@
       <w:r>
         <w:rPr>
           <w:rFonts w:asciiTheme="majorHAnsi" w:hAnsiTheme="majorHAnsi" w:cstheme="majorHAnsi"/>
-          <w:sz w:val="14"/>
+          <w:b/>
+          <w:sz w:val="18"/>
           <w:szCs w:val="16"/>
         </w:rPr>
         <w:sym w:font="Wingdings" w:char="F0E0"/>
@@ -878,7 +1005,8 @@
       <w:r>
         <w:rPr>
           <w:rFonts w:asciiTheme="majorHAnsi" w:hAnsiTheme="majorHAnsi" w:cstheme="majorHAnsi"/>
-          <w:sz w:val="14"/>
+          <w:b/>
+          <w:sz w:val="18"/>
           <w:szCs w:val="16"/>
         </w:rPr>
         <w:t xml:space="preserve"> dense2 </w:t>
@@ -886,7 +1014,8 @@
       <w:r>
         <w:rPr>
           <w:rFonts w:asciiTheme="majorHAnsi" w:hAnsiTheme="majorHAnsi" w:cstheme="majorHAnsi"/>
-          <w:sz w:val="14"/>
+          <w:b/>
+          <w:sz w:val="18"/>
           <w:szCs w:val="16"/>
         </w:rPr>
         <w:sym w:font="Wingdings" w:char="F0E0"/>
@@ -894,7 +1023,8 @@
       <w:r>
         <w:rPr>
           <w:rFonts w:asciiTheme="majorHAnsi" w:hAnsiTheme="majorHAnsi" w:cstheme="majorHAnsi"/>
-          <w:sz w:val="14"/>
+          <w:b/>
+          <w:sz w:val="18"/>
           <w:szCs w:val="16"/>
         </w:rPr>
         <w:t xml:space="preserve"> Logits </w:t>
@@ -909,14 +1039,14 @@
         </w:numPr>
         <w:rPr>
           <w:rFonts w:asciiTheme="majorHAnsi" w:hAnsiTheme="majorHAnsi" w:cstheme="majorHAnsi"/>
-          <w:sz w:val="14"/>
-          <w:szCs w:val="16"/>
-        </w:rPr>
-      </w:pPr>
-      <w:r>
-        <w:rPr>
-          <w:rFonts w:asciiTheme="majorHAnsi" w:hAnsiTheme="majorHAnsi" w:cstheme="majorHAnsi"/>
-          <w:sz w:val="14"/>
+          <w:sz w:val="18"/>
+          <w:szCs w:val="16"/>
+        </w:rPr>
+      </w:pPr>
+      <w:r>
+        <w:rPr>
+          <w:rFonts w:asciiTheme="majorHAnsi" w:hAnsiTheme="majorHAnsi" w:cstheme="majorHAnsi"/>
+          <w:sz w:val="18"/>
           <w:szCs w:val="16"/>
         </w:rPr>
         <w:t xml:space="preserve">Get the Loss, Accuracy, Precision and Recall metrics </w:t>
@@ -931,14 +1061,14 @@
         </w:numPr>
         <w:rPr>
           <w:rFonts w:asciiTheme="majorHAnsi" w:hAnsiTheme="majorHAnsi" w:cstheme="majorHAnsi"/>
-          <w:sz w:val="14"/>
-          <w:szCs w:val="16"/>
-        </w:rPr>
-      </w:pPr>
-      <w:r>
-        <w:rPr>
-          <w:rFonts w:asciiTheme="majorHAnsi" w:hAnsiTheme="majorHAnsi" w:cstheme="majorHAnsi"/>
-          <w:sz w:val="14"/>
+          <w:sz w:val="18"/>
+          <w:szCs w:val="16"/>
+        </w:rPr>
+      </w:pPr>
+      <w:r>
+        <w:rPr>
+          <w:rFonts w:asciiTheme="majorHAnsi" w:hAnsiTheme="majorHAnsi" w:cstheme="majorHAnsi"/>
+          <w:sz w:val="18"/>
           <w:szCs w:val="16"/>
         </w:rPr>
         <w:t xml:space="preserve">Log Summaries using </w:t>
@@ -947,7 +1077,7 @@
       <w:r>
         <w:rPr>
           <w:rFonts w:asciiTheme="majorHAnsi" w:hAnsiTheme="majorHAnsi" w:cstheme="majorHAnsi"/>
-          <w:sz w:val="14"/>
+          <w:sz w:val="18"/>
           <w:szCs w:val="16"/>
         </w:rPr>
         <w:t>tensorflow</w:t>
@@ -956,7 +1086,7 @@
       <w:r>
         <w:rPr>
           <w:rFonts w:asciiTheme="majorHAnsi" w:hAnsiTheme="majorHAnsi" w:cstheme="majorHAnsi"/>
-          <w:sz w:val="14"/>
+          <w:sz w:val="18"/>
           <w:szCs w:val="16"/>
         </w:rPr>
         <w:t xml:space="preserve"> logging </w:t>
@@ -965,7 +1095,7 @@
       <w:r>
         <w:rPr>
           <w:rFonts w:asciiTheme="majorHAnsi" w:hAnsiTheme="majorHAnsi" w:cstheme="majorHAnsi"/>
-          <w:sz w:val="14"/>
+          <w:sz w:val="18"/>
           <w:szCs w:val="16"/>
         </w:rPr>
         <w:t>api</w:t>
@@ -974,7 +1104,7 @@
       <w:r>
         <w:rPr>
           <w:rFonts w:asciiTheme="majorHAnsi" w:hAnsiTheme="majorHAnsi" w:cstheme="majorHAnsi"/>
-          <w:sz w:val="14"/>
+          <w:sz w:val="18"/>
           <w:szCs w:val="16"/>
         </w:rPr>
         <w:t xml:space="preserve"> so that we can visualize using </w:t>
@@ -983,7 +1113,7 @@
       <w:r>
         <w:rPr>
           <w:rFonts w:asciiTheme="majorHAnsi" w:hAnsiTheme="majorHAnsi" w:cstheme="majorHAnsi"/>
-          <w:sz w:val="14"/>
+          <w:sz w:val="18"/>
           <w:szCs w:val="16"/>
         </w:rPr>
         <w:t>tensorboard</w:t>
@@ -999,14 +1129,14 @@
         </w:numPr>
         <w:rPr>
           <w:rFonts w:asciiTheme="majorHAnsi" w:hAnsiTheme="majorHAnsi" w:cstheme="majorHAnsi"/>
-          <w:sz w:val="14"/>
-          <w:szCs w:val="16"/>
-        </w:rPr>
-      </w:pPr>
-      <w:r>
-        <w:rPr>
-          <w:rFonts w:asciiTheme="majorHAnsi" w:hAnsiTheme="majorHAnsi" w:cstheme="majorHAnsi"/>
-          <w:sz w:val="14"/>
+          <w:sz w:val="18"/>
+          <w:szCs w:val="16"/>
+        </w:rPr>
+      </w:pPr>
+      <w:r>
+        <w:rPr>
+          <w:rFonts w:asciiTheme="majorHAnsi" w:hAnsiTheme="majorHAnsi" w:cstheme="majorHAnsi"/>
+          <w:sz w:val="18"/>
           <w:szCs w:val="16"/>
         </w:rPr>
         <w:t xml:space="preserve">Log Summaries and Check Using </w:t>
@@ -1015,7 +1145,7 @@
       <w:r>
         <w:rPr>
           <w:rFonts w:asciiTheme="majorHAnsi" w:hAnsiTheme="majorHAnsi" w:cstheme="majorHAnsi"/>
-          <w:sz w:val="14"/>
+          <w:sz w:val="18"/>
           <w:szCs w:val="16"/>
         </w:rPr>
         <w:t>Tensorboard</w:t>
@@ -1024,7 +1154,7 @@
       <w:r>
         <w:rPr>
           <w:rFonts w:asciiTheme="majorHAnsi" w:hAnsiTheme="majorHAnsi" w:cstheme="majorHAnsi"/>
-          <w:sz w:val="14"/>
+          <w:sz w:val="18"/>
           <w:szCs w:val="16"/>
         </w:rPr>
         <w:t xml:space="preserve"> for Performance of the Model</w:t>
@@ -1032,7 +1162,7 @@
       <w:r>
         <w:rPr>
           <w:rFonts w:asciiTheme="majorHAnsi" w:hAnsiTheme="majorHAnsi" w:cstheme="majorHAnsi"/>
-          <w:sz w:val="14"/>
+          <w:sz w:val="18"/>
           <w:szCs w:val="16"/>
         </w:rPr>
         <w:t xml:space="preserve"> </w:t>
@@ -1040,7 +1170,7 @@
       <w:r>
         <w:rPr>
           <w:rFonts w:asciiTheme="majorHAnsi" w:hAnsiTheme="majorHAnsi" w:cstheme="majorHAnsi"/>
-          <w:sz w:val="14"/>
+          <w:sz w:val="18"/>
           <w:szCs w:val="16"/>
         </w:rPr>
         <w:sym w:font="Wingdings" w:char="F0E0"/>
@@ -1048,7 +1178,7 @@
       <w:r>
         <w:rPr>
           <w:rFonts w:asciiTheme="majorHAnsi" w:hAnsiTheme="majorHAnsi" w:cstheme="majorHAnsi"/>
-          <w:sz w:val="14"/>
+          <w:sz w:val="18"/>
           <w:szCs w:val="16"/>
         </w:rPr>
         <w:t xml:space="preserve"> </w:t>
@@ -1057,7 +1187,7 @@
         <w:rPr>
           <w:rFonts w:asciiTheme="majorHAnsi" w:hAnsiTheme="majorHAnsi" w:cstheme="majorHAnsi"/>
           <w:color w:val="00B050"/>
-          <w:sz w:val="14"/>
+          <w:sz w:val="18"/>
           <w:szCs w:val="16"/>
         </w:rPr>
         <w:t>Done</w:t>
@@ -1072,14 +1202,14 @@
         </w:numPr>
         <w:rPr>
           <w:rFonts w:asciiTheme="majorHAnsi" w:hAnsiTheme="majorHAnsi" w:cstheme="majorHAnsi"/>
-          <w:sz w:val="14"/>
-          <w:szCs w:val="16"/>
-        </w:rPr>
-      </w:pPr>
-      <w:r>
-        <w:rPr>
-          <w:rFonts w:asciiTheme="majorHAnsi" w:hAnsiTheme="majorHAnsi" w:cstheme="majorHAnsi"/>
-          <w:sz w:val="14"/>
+          <w:sz w:val="18"/>
+          <w:szCs w:val="16"/>
+        </w:rPr>
+      </w:pPr>
+      <w:r>
+        <w:rPr>
+          <w:rFonts w:asciiTheme="majorHAnsi" w:hAnsiTheme="majorHAnsi" w:cstheme="majorHAnsi"/>
+          <w:sz w:val="18"/>
           <w:szCs w:val="16"/>
         </w:rPr>
         <w:t xml:space="preserve">Current Model Plots are as below after some hyperparameter tuning , </w:t>
@@ -1088,7 +1218,7 @@
         <w:rPr>
           <w:rFonts w:asciiTheme="majorHAnsi" w:hAnsiTheme="majorHAnsi" w:cstheme="majorHAnsi"/>
           <w:color w:val="4472C4" w:themeColor="accent1"/>
-          <w:sz w:val="14"/>
+          <w:sz w:val="18"/>
           <w:szCs w:val="16"/>
         </w:rPr>
         <w:t xml:space="preserve">Plots are </w:t>
@@ -1097,7 +1227,7 @@
         <w:rPr>
           <w:rFonts w:asciiTheme="majorHAnsi" w:hAnsiTheme="majorHAnsi" w:cstheme="majorHAnsi"/>
           <w:color w:val="4472C4" w:themeColor="accent1"/>
-          <w:sz w:val="14"/>
+          <w:sz w:val="18"/>
           <w:szCs w:val="16"/>
         </w:rPr>
         <w:t>made using</w:t>
@@ -1106,7 +1236,7 @@
         <w:rPr>
           <w:rFonts w:asciiTheme="majorHAnsi" w:hAnsiTheme="majorHAnsi" w:cstheme="majorHAnsi"/>
           <w:color w:val="4472C4" w:themeColor="accent1"/>
-          <w:sz w:val="14"/>
+          <w:sz w:val="18"/>
           <w:szCs w:val="16"/>
         </w:rPr>
         <w:t xml:space="preserve"> </w:t>
@@ -1116,7 +1246,7 @@
         <w:rPr>
           <w:rFonts w:asciiTheme="majorHAnsi" w:hAnsiTheme="majorHAnsi" w:cstheme="majorHAnsi"/>
           <w:color w:val="4472C4" w:themeColor="accent1"/>
-          <w:sz w:val="14"/>
+          <w:sz w:val="18"/>
           <w:szCs w:val="16"/>
         </w:rPr>
         <w:t>Tensorboard</w:t>
@@ -1126,7 +1256,7 @@
         <w:rPr>
           <w:rFonts w:asciiTheme="majorHAnsi" w:hAnsiTheme="majorHAnsi" w:cstheme="majorHAnsi"/>
           <w:color w:val="4472C4" w:themeColor="accent1"/>
-          <w:sz w:val="14"/>
+          <w:sz w:val="18"/>
           <w:szCs w:val="16"/>
         </w:rPr>
         <w:t xml:space="preserve"> </w:t>
@@ -1135,7 +1265,7 @@
         <w:rPr>
           <w:rFonts w:asciiTheme="majorHAnsi" w:hAnsiTheme="majorHAnsi" w:cstheme="majorHAnsi"/>
           <w:color w:val="4472C4" w:themeColor="accent1"/>
-          <w:sz w:val="14"/>
+          <w:sz w:val="18"/>
           <w:szCs w:val="16"/>
         </w:rPr>
         <w:t xml:space="preserve">currently, In the future I plan to use matplotlib </w:t>
@@ -1150,14 +1280,14 @@
         </w:numPr>
         <w:rPr>
           <w:rFonts w:asciiTheme="majorHAnsi" w:hAnsiTheme="majorHAnsi" w:cstheme="majorHAnsi"/>
-          <w:sz w:val="14"/>
-          <w:szCs w:val="16"/>
-        </w:rPr>
-      </w:pPr>
-      <w:r>
-        <w:rPr>
-          <w:rFonts w:asciiTheme="majorHAnsi" w:hAnsiTheme="majorHAnsi" w:cstheme="majorHAnsi"/>
-          <w:sz w:val="14"/>
+          <w:sz w:val="18"/>
+          <w:szCs w:val="16"/>
+        </w:rPr>
+      </w:pPr>
+      <w:r>
+        <w:rPr>
+          <w:rFonts w:asciiTheme="majorHAnsi" w:hAnsiTheme="majorHAnsi" w:cstheme="majorHAnsi"/>
+          <w:sz w:val="18"/>
           <w:szCs w:val="16"/>
         </w:rPr>
         <w:t xml:space="preserve">I see the Maximum accuracy for the model reached </w:t>
@@ -1166,7 +1296,7 @@
       <w:r>
         <w:rPr>
           <w:rFonts w:asciiTheme="majorHAnsi" w:hAnsiTheme="majorHAnsi" w:cstheme="majorHAnsi"/>
-          <w:sz w:val="14"/>
+          <w:sz w:val="18"/>
           <w:szCs w:val="16"/>
         </w:rPr>
         <w:t>upto</w:t>
@@ -1175,7 +1305,7 @@
       <w:r>
         <w:rPr>
           <w:rFonts w:asciiTheme="majorHAnsi" w:hAnsiTheme="majorHAnsi" w:cstheme="majorHAnsi"/>
-          <w:sz w:val="14"/>
+          <w:sz w:val="18"/>
           <w:szCs w:val="16"/>
         </w:rPr>
         <w:t xml:space="preserve"> nearly 94% </w:t>
@@ -1183,14 +1313,65 @@
       <w:r>
         <w:rPr>
           <w:rFonts w:asciiTheme="majorHAnsi" w:hAnsiTheme="majorHAnsi" w:cstheme="majorHAnsi"/>
-          <w:sz w:val="14"/>
+          <w:sz w:val="18"/>
           <w:szCs w:val="16"/>
         </w:rPr>
         <w:t>based on runs</w:t>
       </w:r>
     </w:p>
     <w:p>
-      <w:r>
+      <w:pPr>
+        <w:rPr>
+          <w:sz w:val="28"/>
+        </w:rPr>
+      </w:pPr>
+    </w:p>
+    <w:p>
+      <w:pPr>
+        <w:rPr>
+          <w:sz w:val="28"/>
+        </w:rPr>
+      </w:pPr>
+    </w:p>
+    <w:p>
+      <w:pPr>
+        <w:rPr>
+          <w:sz w:val="28"/>
+        </w:rPr>
+      </w:pPr>
+    </w:p>
+    <w:p>
+      <w:pPr>
+        <w:rPr>
+          <w:sz w:val="28"/>
+        </w:rPr>
+      </w:pPr>
+    </w:p>
+    <w:p>
+      <w:pPr>
+        <w:rPr>
+          <w:sz w:val="28"/>
+        </w:rPr>
+      </w:pPr>
+    </w:p>
+    <w:p>
+      <w:pPr>
+        <w:rPr>
+          <w:sz w:val="28"/>
+        </w:rPr>
+      </w:pPr>
+    </w:p>
+    <w:p>
+      <w:pPr>
+        <w:rPr>
+          <w:sz w:val="28"/>
+        </w:rPr>
+      </w:pPr>
+      <w:r>
+        <w:rPr>
+          <w:sz w:val="28"/>
+        </w:rPr>
+        <w:lastRenderedPageBreak/>
         <w:t>Parameters used for the Model</w:t>
       </w:r>
     </w:p>
@@ -1203,7 +1384,7 @@
         </w:numPr>
         <w:rPr>
           <w:rFonts w:asciiTheme="majorHAnsi" w:hAnsiTheme="majorHAnsi" w:cstheme="majorHAnsi"/>
-          <w:sz w:val="14"/>
+          <w:sz w:val="18"/>
           <w:szCs w:val="16"/>
         </w:rPr>
       </w:pPr>
@@ -1211,7 +1392,7 @@
       <w:r>
         <w:rPr>
           <w:rFonts w:asciiTheme="majorHAnsi" w:hAnsiTheme="majorHAnsi" w:cstheme="majorHAnsi"/>
-          <w:sz w:val="14"/>
+          <w:sz w:val="18"/>
           <w:szCs w:val="16"/>
         </w:rPr>
         <w:t>learning_rate</w:t>
@@ -1220,7 +1401,7 @@
       <w:r>
         <w:rPr>
           <w:rFonts w:asciiTheme="majorHAnsi" w:hAnsiTheme="majorHAnsi" w:cstheme="majorHAnsi"/>
-          <w:sz w:val="14"/>
+          <w:sz w:val="18"/>
           <w:szCs w:val="16"/>
         </w:rPr>
         <w:t>=1e-04</w:t>
@@ -1235,7 +1416,7 @@
         </w:numPr>
         <w:rPr>
           <w:rFonts w:asciiTheme="majorHAnsi" w:hAnsiTheme="majorHAnsi" w:cstheme="majorHAnsi"/>
-          <w:sz w:val="14"/>
+          <w:sz w:val="18"/>
           <w:szCs w:val="16"/>
         </w:rPr>
       </w:pPr>
@@ -1243,7 +1424,7 @@
       <w:r>
         <w:rPr>
           <w:rFonts w:asciiTheme="majorHAnsi" w:hAnsiTheme="majorHAnsi" w:cstheme="majorHAnsi"/>
-          <w:sz w:val="14"/>
+          <w:sz w:val="18"/>
           <w:szCs w:val="16"/>
         </w:rPr>
         <w:t>decay_steps</w:t>
@@ -1252,7 +1433,7 @@
       <w:r>
         <w:rPr>
           <w:rFonts w:asciiTheme="majorHAnsi" w:hAnsiTheme="majorHAnsi" w:cstheme="majorHAnsi"/>
-          <w:sz w:val="14"/>
+          <w:sz w:val="18"/>
           <w:szCs w:val="16"/>
         </w:rPr>
         <w:t xml:space="preserve">=10000 </w:t>
@@ -1267,7 +1448,7 @@
         </w:numPr>
         <w:rPr>
           <w:rFonts w:asciiTheme="majorHAnsi" w:hAnsiTheme="majorHAnsi" w:cstheme="majorHAnsi"/>
-          <w:sz w:val="14"/>
+          <w:sz w:val="18"/>
           <w:szCs w:val="16"/>
         </w:rPr>
       </w:pPr>
@@ -1275,7 +1456,7 @@
       <w:r>
         <w:rPr>
           <w:rFonts w:asciiTheme="majorHAnsi" w:hAnsiTheme="majorHAnsi" w:cstheme="majorHAnsi"/>
-          <w:sz w:val="14"/>
+          <w:sz w:val="18"/>
           <w:szCs w:val="16"/>
         </w:rPr>
         <w:t>decay_rate</w:t>
@@ -1284,7 +1465,7 @@
       <w:r>
         <w:rPr>
           <w:rFonts w:asciiTheme="majorHAnsi" w:hAnsiTheme="majorHAnsi" w:cstheme="majorHAnsi"/>
-          <w:sz w:val="14"/>
+          <w:sz w:val="18"/>
           <w:szCs w:val="16"/>
         </w:rPr>
         <w:t>=0.96</w:t>
@@ -1299,14 +1480,14 @@
         </w:numPr>
         <w:rPr>
           <w:rFonts w:asciiTheme="majorHAnsi" w:hAnsiTheme="majorHAnsi" w:cstheme="majorHAnsi"/>
-          <w:sz w:val="14"/>
-          <w:szCs w:val="16"/>
-        </w:rPr>
-      </w:pPr>
-      <w:r>
-        <w:rPr>
-          <w:rFonts w:asciiTheme="majorHAnsi" w:hAnsiTheme="majorHAnsi" w:cstheme="majorHAnsi"/>
-          <w:sz w:val="14"/>
+          <w:sz w:val="18"/>
+          <w:szCs w:val="16"/>
+        </w:rPr>
+      </w:pPr>
+      <w:r>
+        <w:rPr>
+          <w:rFonts w:asciiTheme="majorHAnsi" w:hAnsiTheme="majorHAnsi" w:cstheme="majorHAnsi"/>
+          <w:sz w:val="18"/>
           <w:szCs w:val="16"/>
         </w:rPr>
         <w:t>staircase=True</w:t>
@@ -1321,14 +1502,14 @@
         </w:numPr>
         <w:rPr>
           <w:rFonts w:asciiTheme="majorHAnsi" w:hAnsiTheme="majorHAnsi" w:cstheme="majorHAnsi"/>
-          <w:sz w:val="14"/>
-          <w:szCs w:val="16"/>
-        </w:rPr>
-      </w:pPr>
-      <w:r>
-        <w:rPr>
-          <w:rFonts w:asciiTheme="majorHAnsi" w:hAnsiTheme="majorHAnsi" w:cstheme="majorHAnsi"/>
-          <w:sz w:val="14"/>
+          <w:sz w:val="18"/>
+          <w:szCs w:val="16"/>
+        </w:rPr>
+      </w:pPr>
+      <w:r>
+        <w:rPr>
+          <w:rFonts w:asciiTheme="majorHAnsi" w:hAnsiTheme="majorHAnsi" w:cstheme="majorHAnsi"/>
+          <w:sz w:val="18"/>
           <w:szCs w:val="16"/>
         </w:rPr>
         <w:t>optimizer = Gradient Optimizer</w:t>
@@ -1343,17 +1524,17 @@
         </w:numPr>
         <w:rPr>
           <w:rFonts w:asciiTheme="majorHAnsi" w:hAnsiTheme="majorHAnsi" w:cstheme="majorHAnsi"/>
-          <w:sz w:val="14"/>
-          <w:szCs w:val="16"/>
-        </w:rPr>
-      </w:pPr>
-      <w:r>
-        <w:rPr>
-          <w:rFonts w:asciiTheme="majorHAnsi" w:hAnsiTheme="majorHAnsi" w:cstheme="majorHAnsi"/>
-          <w:sz w:val="14"/>
-          <w:szCs w:val="16"/>
-        </w:rPr>
-        <w:t>training batch size = 512</w:t>
+          <w:sz w:val="18"/>
+          <w:szCs w:val="16"/>
+        </w:rPr>
+      </w:pPr>
+      <w:r>
+        <w:rPr>
+          <w:rFonts w:asciiTheme="majorHAnsi" w:hAnsiTheme="majorHAnsi" w:cstheme="majorHAnsi"/>
+          <w:sz w:val="18"/>
+          <w:szCs w:val="16"/>
+        </w:rPr>
+        <w:t>No Batch Normalization used</w:t>
       </w:r>
     </w:p>
     <w:p>
@@ -1365,42 +1546,17 @@
         </w:numPr>
         <w:rPr>
           <w:rFonts w:asciiTheme="majorHAnsi" w:hAnsiTheme="majorHAnsi" w:cstheme="majorHAnsi"/>
-          <w:sz w:val="14"/>
-          <w:szCs w:val="16"/>
-        </w:rPr>
-      </w:pPr>
-      <w:r>
-        <w:rPr>
-          <w:rFonts w:asciiTheme="majorHAnsi" w:hAnsiTheme="majorHAnsi" w:cstheme="majorHAnsi"/>
-          <w:sz w:val="14"/>
-          <w:szCs w:val="16"/>
-        </w:rPr>
-        <w:t>Currently only use 1/3</w:t>
-      </w:r>
-      <w:r>
-        <w:rPr>
-          <w:rFonts w:asciiTheme="majorHAnsi" w:hAnsiTheme="majorHAnsi" w:cstheme="majorHAnsi"/>
-          <w:sz w:val="14"/>
-          <w:szCs w:val="16"/>
-          <w:vertAlign w:val="superscript"/>
-        </w:rPr>
-        <w:t>rd</w:t>
-      </w:r>
-      <w:r>
-        <w:rPr>
-          <w:rFonts w:asciiTheme="majorHAnsi" w:hAnsiTheme="majorHAnsi" w:cstheme="majorHAnsi"/>
-          <w:sz w:val="14"/>
-          <w:szCs w:val="16"/>
-        </w:rPr>
-        <w:t xml:space="preserve"> of the images for trainings, I plan to use the entire set as I add on top of the model</w:t>
-      </w:r>
-      <w:r>
-        <w:rPr>
-          <w:rFonts w:asciiTheme="majorHAnsi" w:hAnsiTheme="majorHAnsi" w:cstheme="majorHAnsi"/>
-          <w:sz w:val="14"/>
-          <w:szCs w:val="16"/>
-        </w:rPr>
-        <w:t xml:space="preserve"> for later </w:t>
+          <w:sz w:val="18"/>
+          <w:szCs w:val="16"/>
+        </w:rPr>
+      </w:pPr>
+      <w:r>
+        <w:rPr>
+          <w:rFonts w:asciiTheme="majorHAnsi" w:hAnsiTheme="majorHAnsi" w:cstheme="majorHAnsi"/>
+          <w:sz w:val="18"/>
+          <w:szCs w:val="16"/>
+        </w:rPr>
+        <w:t>training batch size = 512</w:t>
       </w:r>
     </w:p>
     <w:p>
@@ -1412,14 +1568,61 @@
         </w:numPr>
         <w:rPr>
           <w:rFonts w:asciiTheme="majorHAnsi" w:hAnsiTheme="majorHAnsi" w:cstheme="majorHAnsi"/>
-          <w:sz w:val="14"/>
-          <w:szCs w:val="16"/>
-        </w:rPr>
-      </w:pPr>
-      <w:r>
-        <w:rPr>
-          <w:rFonts w:asciiTheme="majorHAnsi" w:hAnsiTheme="majorHAnsi" w:cstheme="majorHAnsi"/>
-          <w:sz w:val="14"/>
+          <w:sz w:val="18"/>
+          <w:szCs w:val="16"/>
+        </w:rPr>
+      </w:pPr>
+      <w:r>
+        <w:rPr>
+          <w:rFonts w:asciiTheme="majorHAnsi" w:hAnsiTheme="majorHAnsi" w:cstheme="majorHAnsi"/>
+          <w:sz w:val="18"/>
+          <w:szCs w:val="16"/>
+        </w:rPr>
+        <w:t>Currently only use 1/3</w:t>
+      </w:r>
+      <w:r>
+        <w:rPr>
+          <w:rFonts w:asciiTheme="majorHAnsi" w:hAnsiTheme="majorHAnsi" w:cstheme="majorHAnsi"/>
+          <w:sz w:val="18"/>
+          <w:szCs w:val="16"/>
+          <w:vertAlign w:val="superscript"/>
+        </w:rPr>
+        <w:t>rd</w:t>
+      </w:r>
+      <w:r>
+        <w:rPr>
+          <w:rFonts w:asciiTheme="majorHAnsi" w:hAnsiTheme="majorHAnsi" w:cstheme="majorHAnsi"/>
+          <w:sz w:val="18"/>
+          <w:szCs w:val="16"/>
+        </w:rPr>
+        <w:t xml:space="preserve"> of the images for trainings, I plan to use the entire set as I add on top of the model</w:t>
+      </w:r>
+      <w:r>
+        <w:rPr>
+          <w:rFonts w:asciiTheme="majorHAnsi" w:hAnsiTheme="majorHAnsi" w:cstheme="majorHAnsi"/>
+          <w:sz w:val="18"/>
+          <w:szCs w:val="16"/>
+        </w:rPr>
+        <w:t xml:space="preserve"> for later </w:t>
+      </w:r>
+    </w:p>
+    <w:p>
+      <w:pPr>
+        <w:pStyle w:val="ListParagraph"/>
+        <w:numPr>
+          <w:ilvl w:val="0"/>
+          <w:numId w:val="5"/>
+        </w:numPr>
+        <w:rPr>
+          <w:rFonts w:asciiTheme="majorHAnsi" w:hAnsiTheme="majorHAnsi" w:cstheme="majorHAnsi"/>
+          <w:sz w:val="18"/>
+          <w:szCs w:val="16"/>
+        </w:rPr>
+      </w:pPr>
+      <w:r>
+        <w:rPr>
+          <w:rFonts w:asciiTheme="majorHAnsi" w:hAnsiTheme="majorHAnsi" w:cstheme="majorHAnsi"/>
+          <w:sz w:val="18"/>
           <w:szCs w:val="16"/>
         </w:rPr>
         <w:t xml:space="preserve">Steps = </w:t>
@@ -1427,7 +1630,7 @@
       <w:r>
         <w:rPr>
           <w:rFonts w:asciiTheme="majorHAnsi" w:hAnsiTheme="majorHAnsi" w:cstheme="majorHAnsi"/>
-          <w:sz w:val="14"/>
+          <w:sz w:val="18"/>
           <w:szCs w:val="16"/>
         </w:rPr>
         <w:t xml:space="preserve">2000 steps, with </w:t>
@@ -1435,7 +1638,7 @@
       <w:r>
         <w:rPr>
           <w:rFonts w:asciiTheme="majorHAnsi" w:hAnsiTheme="majorHAnsi" w:cstheme="majorHAnsi"/>
-          <w:sz w:val="14"/>
+          <w:sz w:val="18"/>
           <w:szCs w:val="16"/>
         </w:rPr>
         <w:t xml:space="preserve">each </w:t>
@@ -1443,7 +1646,7 @@
       <w:r>
         <w:rPr>
           <w:rFonts w:asciiTheme="majorHAnsi" w:hAnsiTheme="majorHAnsi" w:cstheme="majorHAnsi"/>
-          <w:sz w:val="14"/>
+          <w:sz w:val="18"/>
           <w:szCs w:val="16"/>
         </w:rPr>
         <w:t>200 steps after which we calculate the Loss and evaluate the model on the test set</w:t>
@@ -1451,7 +1654,7 @@
       <w:r>
         <w:rPr>
           <w:rFonts w:asciiTheme="majorHAnsi" w:hAnsiTheme="majorHAnsi" w:cstheme="majorHAnsi"/>
-          <w:sz w:val="14"/>
+          <w:sz w:val="18"/>
           <w:szCs w:val="16"/>
         </w:rPr>
         <w:t>, hence total of 10 Iterations of 200 steps each</w:t>
@@ -1459,7 +1662,7 @@
       <w:r>
         <w:rPr>
           <w:rFonts w:asciiTheme="majorHAnsi" w:hAnsiTheme="majorHAnsi" w:cstheme="majorHAnsi"/>
-          <w:sz w:val="14"/>
+          <w:sz w:val="18"/>
           <w:szCs w:val="16"/>
         </w:rPr>
         <w:t xml:space="preserve"> </w:t>
@@ -1478,9 +1681,9 @@
           <w:noProof/>
         </w:rPr>
         <w:drawing>
-          <wp:inline distT="0" distB="0" distL="0" distR="0" wp14:anchorId="50109A4F" wp14:editId="27FCB546">
+          <wp:inline distT="0" distB="0" distL="0" distR="0" wp14:anchorId="50109A4F" wp14:editId="0FC4A123">
             <wp:extent cx="4213412" cy="2076546"/>
-            <wp:effectExtent l="0" t="0" r="0" b="0"/>
+            <wp:effectExtent l="0" t="0" r="0" b="3810"/>
             <wp:docPr id="1" name="Picture 1"/>
             <wp:cNvGraphicFramePr>
               <a:graphicFrameLocks xmlns:a="http://schemas.openxmlformats.org/drawingml/2006/main" noChangeAspect="1"/>
@@ -1501,7 +1704,7 @@
                   <pic:spPr>
                     <a:xfrm>
                       <a:off x="0" y="0"/>
-                      <a:ext cx="4243859" cy="2091552"/>
+                      <a:ext cx="4213412" cy="2076546"/>
                     </a:xfrm>
                     <a:prstGeom prst="rect">
                       <a:avLst/>
@@ -1519,9 +1722,8 @@
         <w:rPr>
           <w:noProof/>
         </w:rPr>
-        <w:lastRenderedPageBreak/>
         <w:drawing>
-          <wp:inline distT="0" distB="0" distL="0" distR="0" wp14:anchorId="24C2F97A" wp14:editId="66E975E4">
+          <wp:inline distT="0" distB="0" distL="0" distR="0" wp14:anchorId="24C2F97A" wp14:editId="20AFB522">
             <wp:extent cx="4132320" cy="1730188"/>
             <wp:effectExtent l="0" t="0" r="1905" b="3810"/>
             <wp:docPr id="2" name="Picture 2"/>
@@ -1544,7 +1746,7 @@
                   <pic:spPr>
                     <a:xfrm>
                       <a:off x="0" y="0"/>
-                      <a:ext cx="4218512" cy="1766276"/>
+                      <a:ext cx="4132320" cy="1730188"/>
                     </a:xfrm>
                     <a:prstGeom prst="rect">
                       <a:avLst/>
@@ -1559,60 +1761,67 @@
     </w:p>
     <w:p>
       <w:pPr>
-        <w:rPr>
-          <w:rFonts w:asciiTheme="majorHAnsi" w:hAnsiTheme="majorHAnsi" w:cstheme="majorHAnsi"/>
-          <w:b/>
-          <w:sz w:val="20"/>
-          <w:szCs w:val="20"/>
-        </w:rPr>
-      </w:pPr>
-      <w:r>
-        <w:rPr>
-          <w:rStyle w:val="Heading3Char"/>
-          <w:sz w:val="16"/>
-        </w:rPr>
+        <w:pStyle w:val="NoSpacing"/>
+      </w:pPr>
+      <w:r>
         <w:t xml:space="preserve">For complete </w:t>
       </w:r>
       <w:proofErr w:type="spellStart"/>
       <w:r>
-        <w:rPr>
-          <w:rStyle w:val="Heading3Char"/>
-          <w:sz w:val="16"/>
-        </w:rPr>
         <w:t>Jupyter</w:t>
       </w:r>
       <w:proofErr w:type="spellEnd"/>
       <w:r>
-        <w:rPr>
-          <w:rStyle w:val="Heading3Char"/>
-          <w:sz w:val="16"/>
-        </w:rPr>
-        <w:t xml:space="preserve"> Notebook - </w:t>
-      </w:r>
+        <w:t xml:space="preserve"> Notebook  </w:t>
+      </w:r>
+    </w:p>
+    <w:p>
+      <w:pPr>
+        <w:pStyle w:val="ListParagraph"/>
+        <w:numPr>
+          <w:ilvl w:val="0"/>
+          <w:numId w:val="5"/>
+        </w:numPr>
+        <w:rPr>
+          <w:sz w:val="14"/>
+          <w:szCs w:val="16"/>
+          <w:u w:val="single"/>
+        </w:rPr>
+      </w:pPr>
       <w:hyperlink r:id="rId9" w:history="1">
         <w:proofErr w:type="spellStart"/>
         <w:r>
           <w:rPr>
-            <w:rStyle w:val="Heading3Char"/>
-            <w:sz w:val="16"/>
+            <w:rFonts w:cstheme="majorHAnsi"/>
+            <w:sz w:val="14"/>
+            <w:szCs w:val="16"/>
             <w:u w:val="single"/>
           </w:rPr>
           <w:t>Github</w:t>
         </w:r>
-        <w:proofErr w:type="spellEnd"/>
       </w:hyperlink>
-      <w:r>
-        <w:rPr>
-          <w:rStyle w:val="Heading3Char"/>
-          <w:sz w:val="16"/>
-        </w:rPr>
-        <w:t xml:space="preserve">, </w:t>
-      </w:r>
+      <w:proofErr w:type="spellEnd"/>
+    </w:p>
+    <w:p>
+      <w:pPr>
+        <w:pStyle w:val="ListParagraph"/>
+        <w:numPr>
+          <w:ilvl w:val="0"/>
+          <w:numId w:val="5"/>
+        </w:numPr>
+        <w:rPr>
+          <w:rFonts w:asciiTheme="majorHAnsi" w:hAnsiTheme="majorHAnsi" w:cstheme="majorHAnsi"/>
+          <w:sz w:val="14"/>
+          <w:szCs w:val="16"/>
+          <w:u w:val="single"/>
+        </w:rPr>
+      </w:pPr>
       <w:hyperlink r:id="rId10" w:history="1">
         <w:r>
           <w:rPr>
-            <w:rStyle w:val="Heading3Char"/>
-            <w:sz w:val="16"/>
+            <w:rFonts w:cstheme="majorHAnsi"/>
+            <w:sz w:val="14"/>
+            <w:szCs w:val="16"/>
             <w:u w:val="single"/>
           </w:rPr>
           <w:t>Dataset</w:t>
@@ -1621,12 +1830,22 @@
       <w:r>
         <w:rPr>
           <w:rFonts w:asciiTheme="majorHAnsi" w:hAnsiTheme="majorHAnsi" w:cstheme="majorHAnsi"/>
+          <w:sz w:val="14"/>
+          <w:szCs w:val="16"/>
+          <w:u w:val="single"/>
+        </w:rPr>
+        <w:t xml:space="preserve"> </w:t>
+      </w:r>
+    </w:p>
+    <w:p>
+      <w:pPr>
+        <w:rPr>
+          <w:rFonts w:asciiTheme="majorHAnsi" w:hAnsiTheme="majorHAnsi" w:cstheme="majorHAnsi"/>
           <w:b/>
           <w:sz w:val="20"/>
           <w:szCs w:val="20"/>
         </w:rPr>
-        <w:t xml:space="preserve"> </w:t>
-      </w:r>
+      </w:pPr>
     </w:p>
     <w:p>
       <w:pPr>
@@ -1637,32 +1856,79 @@
           <w:szCs w:val="20"/>
         </w:rPr>
       </w:pPr>
-      <w:r>
+    </w:p>
+    <w:p>
+      <w:pPr>
         <w:rPr>
           <w:rFonts w:asciiTheme="majorHAnsi" w:hAnsiTheme="majorHAnsi" w:cstheme="majorHAnsi"/>
           <w:b/>
           <w:sz w:val="20"/>
           <w:szCs w:val="20"/>
         </w:rPr>
-        <w:t>2</w:t>
-      </w:r>
-      <w:r>
+      </w:pPr>
+    </w:p>
+    <w:p>
+      <w:pPr>
         <w:rPr>
           <w:rFonts w:asciiTheme="majorHAnsi" w:hAnsiTheme="majorHAnsi" w:cstheme="majorHAnsi"/>
           <w:b/>
           <w:sz w:val="20"/>
           <w:szCs w:val="20"/>
-          <w:vertAlign w:val="superscript"/>
-        </w:rPr>
-        <w:t>nd</w:t>
-      </w:r>
-      <w:r>
+        </w:rPr>
+      </w:pPr>
+    </w:p>
+    <w:p>
+      <w:pPr>
         <w:rPr>
           <w:rFonts w:asciiTheme="majorHAnsi" w:hAnsiTheme="majorHAnsi" w:cstheme="majorHAnsi"/>
           <w:b/>
           <w:sz w:val="20"/>
           <w:szCs w:val="20"/>
         </w:rPr>
+      </w:pPr>
+    </w:p>
+    <w:p>
+      <w:pPr>
+        <w:rPr>
+          <w:rFonts w:asciiTheme="majorHAnsi" w:hAnsiTheme="majorHAnsi" w:cstheme="majorHAnsi"/>
+          <w:b/>
+          <w:sz w:val="20"/>
+          <w:szCs w:val="20"/>
+        </w:rPr>
+      </w:pPr>
+    </w:p>
+    <w:p>
+      <w:pPr>
+        <w:rPr>
+          <w:rFonts w:asciiTheme="majorHAnsi" w:hAnsiTheme="majorHAnsi" w:cstheme="majorHAnsi"/>
+          <w:b/>
+          <w:szCs w:val="20"/>
+        </w:rPr>
+      </w:pPr>
+      <w:r>
+        <w:rPr>
+          <w:rFonts w:asciiTheme="majorHAnsi" w:hAnsiTheme="majorHAnsi" w:cstheme="majorHAnsi"/>
+          <w:b/>
+          <w:szCs w:val="20"/>
+        </w:rPr>
+        <w:lastRenderedPageBreak/>
+        <w:t>2</w:t>
+      </w:r>
+      <w:r>
+        <w:rPr>
+          <w:rFonts w:asciiTheme="majorHAnsi" w:hAnsiTheme="majorHAnsi" w:cstheme="majorHAnsi"/>
+          <w:b/>
+          <w:szCs w:val="20"/>
+          <w:vertAlign w:val="superscript"/>
+        </w:rPr>
+        <w:t>nd</w:t>
+      </w:r>
+      <w:r>
+        <w:rPr>
+          <w:rFonts w:asciiTheme="majorHAnsi" w:hAnsiTheme="majorHAnsi" w:cstheme="majorHAnsi"/>
+          <w:b/>
+          <w:szCs w:val="20"/>
+        </w:rPr>
         <w:t xml:space="preserve">  week milestone </w:t>
       </w:r>
     </w:p>
@@ -1671,23 +1937,29 @@
         <w:pStyle w:val="ListParagraph"/>
         <w:numPr>
           <w:ilvl w:val="0"/>
-          <w:numId w:val="15"/>
+          <w:numId w:val="9"/>
         </w:numPr>
         <w:rPr>
           <w:rFonts w:asciiTheme="majorHAnsi" w:hAnsiTheme="majorHAnsi" w:cstheme="majorHAnsi"/>
-          <w:b/>
-          <w:sz w:val="16"/>
-          <w:szCs w:val="20"/>
-        </w:rPr>
-      </w:pPr>
-      <w:r>
-        <w:rPr>
-          <w:rFonts w:asciiTheme="majorHAnsi" w:hAnsiTheme="majorHAnsi" w:cstheme="majorHAnsi"/>
-          <w:b/>
-          <w:sz w:val="16"/>
-          <w:szCs w:val="20"/>
-        </w:rPr>
-        <w:t>Use Batch Normalization on the dataset, and compare while using Group Normalization based on recent paper</w:t>
+          <w:sz w:val="18"/>
+          <w:szCs w:val="16"/>
+        </w:rPr>
+      </w:pPr>
+      <w:r>
+        <w:rPr>
+          <w:rFonts w:asciiTheme="majorHAnsi" w:hAnsiTheme="majorHAnsi" w:cstheme="majorHAnsi"/>
+          <w:sz w:val="18"/>
+          <w:szCs w:val="16"/>
+        </w:rPr>
+        <w:t xml:space="preserve">Use Batch Normalization on the dataset, and compare while using Group Normalization based on recent </w:t>
+      </w:r>
+      <w:r>
+        <w:rPr>
+          <w:rFonts w:asciiTheme="majorHAnsi" w:hAnsiTheme="majorHAnsi" w:cstheme="majorHAnsi"/>
+          <w:sz w:val="18"/>
+          <w:szCs w:val="16"/>
+        </w:rPr>
+        <w:t>research</w:t>
       </w:r>
     </w:p>
     <w:p>
@@ -1695,27 +1967,598 @@
         <w:pStyle w:val="ListParagraph"/>
         <w:numPr>
           <w:ilvl w:val="0"/>
-          <w:numId w:val="15"/>
+          <w:numId w:val="9"/>
         </w:numPr>
         <w:rPr>
           <w:rFonts w:asciiTheme="majorHAnsi" w:hAnsiTheme="majorHAnsi" w:cstheme="majorHAnsi"/>
-          <w:b/>
+          <w:sz w:val="18"/>
+          <w:szCs w:val="16"/>
+        </w:rPr>
+      </w:pPr>
+      <w:r>
+        <w:rPr>
+          <w:rFonts w:asciiTheme="majorHAnsi" w:hAnsiTheme="majorHAnsi" w:cstheme="majorHAnsi"/>
+          <w:sz w:val="18"/>
+          <w:szCs w:val="16"/>
+        </w:rPr>
+        <w:t xml:space="preserve">Start comparing performance with other large datasets </w:t>
+      </w:r>
+      <w:r>
+        <w:rPr>
+          <w:rFonts w:asciiTheme="majorHAnsi" w:hAnsiTheme="majorHAnsi" w:cstheme="majorHAnsi"/>
+          <w:sz w:val="18"/>
+          <w:szCs w:val="16"/>
+        </w:rPr>
+        <w:t>using the same Deep learning model</w:t>
+      </w:r>
+    </w:p>
+    <w:p>
+      <w:pPr>
+        <w:pStyle w:val="ListParagraph"/>
+        <w:numPr>
+          <w:ilvl w:val="1"/>
+          <w:numId w:val="9"/>
+        </w:numPr>
+        <w:rPr>
+          <w:rFonts w:asciiTheme="majorHAnsi" w:hAnsiTheme="majorHAnsi" w:cstheme="majorHAnsi"/>
+          <w:color w:val="002060"/>
+          <w:sz w:val="18"/>
+          <w:szCs w:val="16"/>
+        </w:rPr>
+      </w:pPr>
+      <w:r>
+        <w:rPr>
+          <w:rFonts w:asciiTheme="majorHAnsi" w:hAnsiTheme="majorHAnsi" w:cstheme="majorHAnsi"/>
+          <w:color w:val="002060"/>
+          <w:sz w:val="18"/>
+          <w:szCs w:val="16"/>
+        </w:rPr>
+        <w:t xml:space="preserve">Without </w:t>
+      </w:r>
+      <w:r>
+        <w:rPr>
+          <w:rFonts w:asciiTheme="majorHAnsi" w:hAnsiTheme="majorHAnsi" w:cstheme="majorHAnsi"/>
+          <w:color w:val="002060"/>
+          <w:sz w:val="18"/>
+          <w:szCs w:val="16"/>
+        </w:rPr>
+        <w:t>Batch Norm Vs. With Batch Norm Vs. With Group Norm</w:t>
+      </w:r>
+    </w:p>
+    <w:p>
+      <w:pPr>
+        <w:pStyle w:val="Heading3"/>
+        <w:rPr>
+          <w:sz w:val="28"/>
+        </w:rPr>
+      </w:pPr>
+      <w:r>
+        <w:rPr>
+          <w:sz w:val="28"/>
+        </w:rPr>
+        <w:t>Analysis of dataset</w:t>
+      </w:r>
+      <w:r>
+        <w:rPr>
+          <w:sz w:val="28"/>
+        </w:rPr>
+        <w:t xml:space="preserve"> with </w:t>
+      </w:r>
+      <w:r>
+        <w:rPr>
+          <w:sz w:val="28"/>
+        </w:rPr>
+        <w:t>Vs.</w:t>
+      </w:r>
+      <w:r>
+        <w:rPr>
+          <w:sz w:val="28"/>
+        </w:rPr>
+        <w:t xml:space="preserve"> </w:t>
+      </w:r>
+      <w:r>
+        <w:rPr>
+          <w:sz w:val="28"/>
+        </w:rPr>
+        <w:t>w/o</w:t>
+      </w:r>
+      <w:r>
+        <w:rPr>
+          <w:sz w:val="28"/>
+        </w:rPr>
+        <w:t xml:space="preserve"> Batch-Norm, </w:t>
+      </w:r>
+      <w:r>
+        <w:rPr>
+          <w:sz w:val="28"/>
+        </w:rPr>
+        <w:t xml:space="preserve">Plots are represented </w:t>
+      </w:r>
+      <w:r>
+        <w:rPr>
+          <w:sz w:val="28"/>
+        </w:rPr>
+        <w:t xml:space="preserve">using </w:t>
+      </w:r>
+      <w:proofErr w:type="spellStart"/>
+      <w:r>
+        <w:rPr>
+          <w:sz w:val="28"/>
+        </w:rPr>
+        <w:t>T</w:t>
+      </w:r>
+      <w:r>
+        <w:rPr>
+          <w:sz w:val="28"/>
+        </w:rPr>
+        <w:t>ensorboard</w:t>
+      </w:r>
+      <w:proofErr w:type="spellEnd"/>
+      <w:r>
+        <w:rPr>
+          <w:sz w:val="28"/>
+        </w:rPr>
+        <w:t xml:space="preserve"> and plots are during the evaluation step</w:t>
+      </w:r>
+      <w:bookmarkStart w:id="0" w:name="_GoBack"/>
+      <w:bookmarkEnd w:id="0"/>
+      <w:r>
+        <w:rPr>
+          <w:sz w:val="28"/>
+        </w:rPr>
+        <w:t xml:space="preserve"> </w:t>
+      </w:r>
+    </w:p>
+    <w:p>
+      <w:pPr>
+        <w:pStyle w:val="Heading3"/>
+        <w:numPr>
+          <w:ilvl w:val="0"/>
+          <w:numId w:val="18"/>
+        </w:numPr>
+        <w:rPr>
+          <w:rFonts w:eastAsiaTheme="minorHAnsi" w:cstheme="majorHAnsi"/>
+          <w:color w:val="auto"/>
+          <w:sz w:val="18"/>
+          <w:szCs w:val="16"/>
+        </w:rPr>
+      </w:pPr>
+      <w:r>
+        <w:rPr>
+          <w:rFonts w:eastAsiaTheme="minorHAnsi" w:cstheme="majorHAnsi"/>
+          <w:color w:val="auto"/>
+          <w:sz w:val="18"/>
+          <w:szCs w:val="16"/>
+        </w:rPr>
+        <w:t>Batch Normalization only used in the last layer currently</w:t>
+      </w:r>
+      <w:r>
+        <w:rPr>
+          <w:rFonts w:eastAsiaTheme="minorHAnsi" w:cstheme="majorHAnsi"/>
+          <w:color w:val="auto"/>
+          <w:sz w:val="18"/>
+          <w:szCs w:val="16"/>
+        </w:rPr>
+        <w:t xml:space="preserve"> of the Model</w:t>
+      </w:r>
+    </w:p>
+    <w:p>
+      <w:pPr>
+        <w:pStyle w:val="ListParagraph"/>
+        <w:numPr>
+          <w:ilvl w:val="0"/>
+          <w:numId w:val="9"/>
+        </w:numPr>
+        <w:rPr>
+          <w:rFonts w:asciiTheme="majorHAnsi" w:hAnsiTheme="majorHAnsi" w:cstheme="majorHAnsi"/>
+          <w:sz w:val="18"/>
+          <w:szCs w:val="16"/>
+        </w:rPr>
+      </w:pPr>
+      <w:r>
+        <w:rPr>
+          <w:rFonts w:asciiTheme="majorHAnsi" w:hAnsiTheme="majorHAnsi" w:cstheme="majorHAnsi"/>
+          <w:sz w:val="18"/>
+          <w:szCs w:val="16"/>
+        </w:rPr>
+        <w:t xml:space="preserve">Amount of training set data used = </w:t>
+      </w:r>
+      <w:r>
+        <w:rPr>
+          <w:rFonts w:asciiTheme="majorHAnsi" w:hAnsiTheme="majorHAnsi" w:cstheme="majorHAnsi"/>
+          <w:sz w:val="18"/>
+          <w:szCs w:val="16"/>
+        </w:rPr>
+        <w:t>324000 images = 100%</w:t>
+      </w:r>
+    </w:p>
+    <w:p>
+      <w:pPr>
+        <w:pStyle w:val="ListParagraph"/>
+        <w:numPr>
+          <w:ilvl w:val="0"/>
+          <w:numId w:val="9"/>
+        </w:numPr>
+        <w:rPr>
+          <w:rFonts w:asciiTheme="majorHAnsi" w:hAnsiTheme="majorHAnsi" w:cstheme="majorHAnsi"/>
+          <w:sz w:val="18"/>
+          <w:szCs w:val="16"/>
+        </w:rPr>
+      </w:pPr>
+      <w:r>
+        <w:rPr>
+          <w:rFonts w:asciiTheme="majorHAnsi" w:hAnsiTheme="majorHAnsi" w:cstheme="majorHAnsi"/>
+          <w:sz w:val="18"/>
+          <w:szCs w:val="16"/>
+        </w:rPr>
+        <w:t xml:space="preserve">Amount of test set data used = </w:t>
+      </w:r>
+      <w:r>
+        <w:rPr>
+          <w:rFonts w:asciiTheme="majorHAnsi" w:hAnsiTheme="majorHAnsi" w:cstheme="majorHAnsi"/>
+          <w:sz w:val="18"/>
+          <w:szCs w:val="16"/>
+        </w:rPr>
+        <w:t>81000 images = 100%</w:t>
+      </w:r>
+    </w:p>
+    <w:p>
+      <w:pPr>
+        <w:pStyle w:val="ListParagraph"/>
+        <w:numPr>
+          <w:ilvl w:val="0"/>
+          <w:numId w:val="9"/>
+        </w:numPr>
+        <w:rPr>
+          <w:rFonts w:asciiTheme="majorHAnsi" w:hAnsiTheme="majorHAnsi" w:cstheme="majorHAnsi"/>
+          <w:sz w:val="18"/>
+          <w:szCs w:val="16"/>
+        </w:rPr>
+      </w:pPr>
+      <w:r>
+        <w:rPr>
+          <w:rFonts w:asciiTheme="majorHAnsi" w:hAnsiTheme="majorHAnsi" w:cstheme="majorHAnsi"/>
+          <w:sz w:val="18"/>
+          <w:szCs w:val="16"/>
+        </w:rPr>
+        <w:t xml:space="preserve">6000 training Steps performed and below figure shows comparison with </w:t>
+      </w:r>
+      <w:proofErr w:type="spellStart"/>
+      <w:r>
+        <w:rPr>
+          <w:rFonts w:asciiTheme="majorHAnsi" w:hAnsiTheme="majorHAnsi" w:cstheme="majorHAnsi"/>
+          <w:sz w:val="18"/>
+          <w:szCs w:val="16"/>
+        </w:rPr>
+        <w:t>batch_norm</w:t>
+      </w:r>
+      <w:proofErr w:type="spellEnd"/>
+      <w:r>
+        <w:rPr>
+          <w:rFonts w:asciiTheme="majorHAnsi" w:hAnsiTheme="majorHAnsi" w:cstheme="majorHAnsi"/>
+          <w:sz w:val="18"/>
+          <w:szCs w:val="16"/>
+        </w:rPr>
+        <w:t xml:space="preserve"> </w:t>
+      </w:r>
+      <w:r>
+        <w:rPr>
+          <w:rFonts w:asciiTheme="majorHAnsi" w:hAnsiTheme="majorHAnsi" w:cstheme="majorHAnsi"/>
+          <w:sz w:val="18"/>
+          <w:szCs w:val="16"/>
+        </w:rPr>
+        <w:t>Vs.</w:t>
+      </w:r>
+      <w:r>
+        <w:rPr>
+          <w:rFonts w:asciiTheme="majorHAnsi" w:hAnsiTheme="majorHAnsi" w:cstheme="majorHAnsi"/>
+          <w:sz w:val="18"/>
+          <w:szCs w:val="16"/>
+        </w:rPr>
+        <w:t xml:space="preserve"> without </w:t>
+      </w:r>
+      <w:proofErr w:type="spellStart"/>
+      <w:r>
+        <w:rPr>
+          <w:rFonts w:asciiTheme="majorHAnsi" w:hAnsiTheme="majorHAnsi" w:cstheme="majorHAnsi"/>
+          <w:sz w:val="18"/>
+          <w:szCs w:val="16"/>
+        </w:rPr>
+        <w:t>batch_norm</w:t>
+      </w:r>
+      <w:proofErr w:type="spellEnd"/>
+    </w:p>
+    <w:p>
+      <w:pPr>
+        <w:pStyle w:val="ListParagraph"/>
+        <w:numPr>
+          <w:ilvl w:val="0"/>
+          <w:numId w:val="9"/>
+        </w:numPr>
+        <w:rPr>
+          <w:rFonts w:asciiTheme="majorHAnsi" w:hAnsiTheme="majorHAnsi" w:cstheme="majorHAnsi"/>
+          <w:sz w:val="18"/>
+          <w:szCs w:val="16"/>
+        </w:rPr>
+      </w:pPr>
+      <w:r>
+        <w:rPr>
+          <w:rFonts w:asciiTheme="majorHAnsi" w:hAnsiTheme="majorHAnsi" w:cstheme="majorHAnsi"/>
+          <w:sz w:val="18"/>
+          <w:szCs w:val="16"/>
+        </w:rPr>
+        <w:t xml:space="preserve">Accuracy is considerable better </w:t>
+      </w:r>
+      <w:proofErr w:type="spellStart"/>
+      <w:r>
+        <w:rPr>
+          <w:rFonts w:asciiTheme="majorHAnsi" w:hAnsiTheme="majorHAnsi" w:cstheme="majorHAnsi"/>
+          <w:sz w:val="18"/>
+          <w:szCs w:val="16"/>
+        </w:rPr>
+        <w:t>with_bn</w:t>
+      </w:r>
+      <w:proofErr w:type="spellEnd"/>
+      <w:r>
+        <w:rPr>
+          <w:rFonts w:asciiTheme="majorHAnsi" w:hAnsiTheme="majorHAnsi" w:cstheme="majorHAnsi"/>
+          <w:sz w:val="18"/>
+          <w:szCs w:val="16"/>
+        </w:rPr>
+        <w:t xml:space="preserve"> and reaches a Max of ~0.97, the trend shows the Accuracy is also moving upwards </w:t>
+      </w:r>
+      <w:proofErr w:type="spellStart"/>
+      <w:r>
+        <w:rPr>
+          <w:rFonts w:asciiTheme="majorHAnsi" w:hAnsiTheme="majorHAnsi" w:cstheme="majorHAnsi"/>
+          <w:sz w:val="18"/>
+          <w:szCs w:val="16"/>
+        </w:rPr>
+        <w:t>with_bn</w:t>
+      </w:r>
+      <w:proofErr w:type="spellEnd"/>
+      <w:r>
+        <w:rPr>
+          <w:rFonts w:asciiTheme="majorHAnsi" w:hAnsiTheme="majorHAnsi" w:cstheme="majorHAnsi"/>
+          <w:sz w:val="18"/>
+          <w:szCs w:val="16"/>
+        </w:rPr>
+        <w:t xml:space="preserve"> and coming to a flat slope </w:t>
+      </w:r>
+      <w:proofErr w:type="spellStart"/>
+      <w:r>
+        <w:rPr>
+          <w:rFonts w:asciiTheme="majorHAnsi" w:hAnsiTheme="majorHAnsi" w:cstheme="majorHAnsi"/>
+          <w:sz w:val="18"/>
+          <w:szCs w:val="16"/>
+        </w:rPr>
+        <w:t>without_bn</w:t>
+      </w:r>
+      <w:proofErr w:type="spellEnd"/>
+    </w:p>
+    <w:p>
+      <w:pPr>
+        <w:pStyle w:val="ListParagraph"/>
+        <w:numPr>
+          <w:ilvl w:val="0"/>
+          <w:numId w:val="9"/>
+        </w:numPr>
+        <w:rPr>
+          <w:rFonts w:asciiTheme="majorHAnsi" w:hAnsiTheme="majorHAnsi" w:cstheme="majorHAnsi"/>
+          <w:sz w:val="18"/>
+          <w:szCs w:val="16"/>
+        </w:rPr>
+      </w:pPr>
+      <w:r>
+        <w:rPr>
+          <w:rFonts w:asciiTheme="majorHAnsi" w:hAnsiTheme="majorHAnsi" w:cstheme="majorHAnsi"/>
+          <w:sz w:val="18"/>
+          <w:szCs w:val="16"/>
+        </w:rPr>
+        <w:t>Loss is considerably converging faster with batch normalization, at 1800 global-step we can see that with batch norm, we are at a loss that is almost half of compared to without Batch normalization</w:t>
+      </w:r>
+    </w:p>
+    <w:p>
+      <w:pPr>
+        <w:pStyle w:val="ListParagraph"/>
+        <w:numPr>
+          <w:ilvl w:val="0"/>
+          <w:numId w:val="9"/>
+        </w:numPr>
+        <w:rPr>
+          <w:rFonts w:asciiTheme="majorHAnsi" w:hAnsiTheme="majorHAnsi" w:cstheme="majorHAnsi"/>
           <w:sz w:val="16"/>
-          <w:szCs w:val="20"/>
-        </w:rPr>
-      </w:pPr>
-      <w:r>
-        <w:rPr>
-          <w:rFonts w:asciiTheme="majorHAnsi" w:hAnsiTheme="majorHAnsi" w:cstheme="majorHAnsi"/>
-          <w:b/>
+          <w:szCs w:val="16"/>
+        </w:rPr>
+      </w:pPr>
+      <w:r>
+        <w:rPr>
+          <w:rFonts w:asciiTheme="majorHAnsi" w:hAnsiTheme="majorHAnsi" w:cstheme="majorHAnsi"/>
+          <w:sz w:val="18"/>
+          <w:szCs w:val="16"/>
+        </w:rPr>
+        <w:t xml:space="preserve">Latest </w:t>
+      </w:r>
+      <w:proofErr w:type="spellStart"/>
+      <w:r>
+        <w:rPr>
+          <w:rFonts w:asciiTheme="majorHAnsi" w:hAnsiTheme="majorHAnsi" w:cstheme="majorHAnsi"/>
+          <w:sz w:val="18"/>
+          <w:szCs w:val="16"/>
+        </w:rPr>
+        <w:t>Tensorflow</w:t>
+      </w:r>
+      <w:proofErr w:type="spellEnd"/>
+      <w:r>
+        <w:rPr>
+          <w:rFonts w:asciiTheme="majorHAnsi" w:hAnsiTheme="majorHAnsi" w:cstheme="majorHAnsi"/>
+          <w:sz w:val="18"/>
+          <w:szCs w:val="16"/>
+        </w:rPr>
+        <w:t xml:space="preserve"> code @ </w:t>
+      </w:r>
+      <w:hyperlink r:id="rId11" w:history="1">
+        <w:r>
+          <w:rPr>
+            <w:rStyle w:val="Hyperlink"/>
+            <w:rFonts w:asciiTheme="majorHAnsi" w:hAnsiTheme="majorHAnsi" w:cstheme="majorHAnsi"/>
+            <w:sz w:val="18"/>
+            <w:szCs w:val="16"/>
+          </w:rPr>
+          <w:t>https://github.com/sananand007/Xrelab/blob/master/final-project/Paperspace/Image%20Classification%20of%20Large%20Image%20Datasets%20Techniques%20Using%20Novel%20Methods.ipynb</w:t>
+        </w:r>
+      </w:hyperlink>
+      <w:r>
+        <w:rPr>
+          <w:rFonts w:asciiTheme="majorHAnsi" w:hAnsiTheme="majorHAnsi" w:cstheme="majorHAnsi"/>
           <w:sz w:val="16"/>
-          <w:szCs w:val="20"/>
-        </w:rPr>
-        <w:t xml:space="preserve">Start comparing performance with other large datasets </w:t>
+          <w:szCs w:val="16"/>
+        </w:rPr>
+        <w:t xml:space="preserve"> </w:t>
+      </w:r>
+      <w:r>
+        <w:rPr>
+          <w:rFonts w:asciiTheme="majorHAnsi" w:hAnsiTheme="majorHAnsi" w:cstheme="majorHAnsi"/>
+          <w:sz w:val="16"/>
+          <w:szCs w:val="16"/>
+        </w:rPr>
+        <w:tab/>
+      </w:r>
+    </w:p>
+    <w:p>
+      <w:r>
+        <w:rPr>
+          <w:noProof/>
+        </w:rPr>
+        <w:drawing>
+          <wp:inline distT="0" distB="0" distL="0" distR="0" wp14:anchorId="12A3A9B6" wp14:editId="640D2391">
+            <wp:extent cx="3200400" cy="2095305"/>
+            <wp:effectExtent l="0" t="0" r="0" b="635"/>
+            <wp:docPr id="3" name="Picture 3"/>
+            <wp:cNvGraphicFramePr>
+              <a:graphicFrameLocks xmlns:a="http://schemas.openxmlformats.org/drawingml/2006/main" noChangeAspect="1"/>
+            </wp:cNvGraphicFramePr>
+            <a:graphic xmlns:a="http://schemas.openxmlformats.org/drawingml/2006/main">
+              <a:graphicData uri="http://schemas.openxmlformats.org/drawingml/2006/picture">
+                <pic:pic xmlns:pic="http://schemas.openxmlformats.org/drawingml/2006/picture">
+                  <pic:nvPicPr>
+                    <pic:cNvPr id="1" name=""/>
+                    <pic:cNvPicPr/>
+                  </pic:nvPicPr>
+                  <pic:blipFill>
+                    <a:blip r:embed="rId12"/>
+                    <a:stretch>
+                      <a:fillRect/>
+                    </a:stretch>
+                  </pic:blipFill>
+                  <pic:spPr>
+                    <a:xfrm>
+                      <a:off x="0" y="0"/>
+                      <a:ext cx="3224541" cy="2111110"/>
+                    </a:xfrm>
+                    <a:prstGeom prst="rect">
+                      <a:avLst/>
+                    </a:prstGeom>
+                  </pic:spPr>
+                </pic:pic>
+              </a:graphicData>
+            </a:graphic>
+          </wp:inline>
+        </w:drawing>
+      </w:r>
+    </w:p>
+    <w:p>
+      <w:r>
+        <w:rPr>
+          <w:noProof/>
+        </w:rPr>
+        <w:drawing>
+          <wp:inline distT="0" distB="0" distL="0" distR="0" wp14:anchorId="72A103F6" wp14:editId="3A807F24">
+            <wp:extent cx="3191086" cy="2166257"/>
+            <wp:effectExtent l="0" t="0" r="0" b="5715"/>
+            <wp:docPr id="4" name="Picture 4"/>
+            <wp:cNvGraphicFramePr>
+              <a:graphicFrameLocks xmlns:a="http://schemas.openxmlformats.org/drawingml/2006/main" noChangeAspect="1"/>
+            </wp:cNvGraphicFramePr>
+            <a:graphic xmlns:a="http://schemas.openxmlformats.org/drawingml/2006/main">
+              <a:graphicData uri="http://schemas.openxmlformats.org/drawingml/2006/picture">
+                <pic:pic xmlns:pic="http://schemas.openxmlformats.org/drawingml/2006/picture">
+                  <pic:nvPicPr>
+                    <pic:cNvPr id="1" name=""/>
+                    <pic:cNvPicPr/>
+                  </pic:nvPicPr>
+                  <pic:blipFill>
+                    <a:blip r:embed="rId13"/>
+                    <a:stretch>
+                      <a:fillRect/>
+                    </a:stretch>
+                  </pic:blipFill>
+                  <pic:spPr>
+                    <a:xfrm>
+                      <a:off x="0" y="0"/>
+                      <a:ext cx="3195188" cy="2169041"/>
+                    </a:xfrm>
+                    <a:prstGeom prst="rect">
+                      <a:avLst/>
+                    </a:prstGeom>
+                  </pic:spPr>
+                </pic:pic>
+              </a:graphicData>
+            </a:graphic>
+          </wp:inline>
+        </w:drawing>
       </w:r>
     </w:p>
     <w:p/>
     <w:p/>
+    <w:p/>
+    <w:p>
+      <w:r>
+        <w:t xml:space="preserve">Summary of curves with Batch Normalization </w:t>
+      </w:r>
+    </w:p>
+    <w:p>
+      <w:r>
+        <w:rPr>
+          <w:noProof/>
+        </w:rPr>
+        <w:drawing>
+          <wp:inline distT="0" distB="0" distL="0" distR="0" wp14:anchorId="718E28EA" wp14:editId="2EB6C9DC">
+            <wp:extent cx="5943600" cy="3345815"/>
+            <wp:effectExtent l="0" t="0" r="0" b="6985"/>
+            <wp:docPr id="5" name="Picture 5"/>
+            <wp:cNvGraphicFramePr>
+              <a:graphicFrameLocks xmlns:a="http://schemas.openxmlformats.org/drawingml/2006/main" noChangeAspect="1"/>
+            </wp:cNvGraphicFramePr>
+            <a:graphic xmlns:a="http://schemas.openxmlformats.org/drawingml/2006/main">
+              <a:graphicData uri="http://schemas.openxmlformats.org/drawingml/2006/picture">
+                <pic:pic xmlns:pic="http://schemas.openxmlformats.org/drawingml/2006/picture">
+                  <pic:nvPicPr>
+                    <pic:cNvPr id="1" name=""/>
+                    <pic:cNvPicPr/>
+                  </pic:nvPicPr>
+                  <pic:blipFill>
+                    <a:blip r:embed="rId14"/>
+                    <a:stretch>
+                      <a:fillRect/>
+                    </a:stretch>
+                  </pic:blipFill>
+                  <pic:spPr>
+                    <a:xfrm>
+                      <a:off x="0" y="0"/>
+                      <a:ext cx="5943600" cy="3345815"/>
+                    </a:xfrm>
+                    <a:prstGeom prst="rect">
+                      <a:avLst/>
+                    </a:prstGeom>
+                  </pic:spPr>
+                </pic:pic>
+              </a:graphicData>
+            </a:graphic>
+          </wp:inline>
+        </w:drawing>
+      </w:r>
+    </w:p>
     <w:sectPr>
       <w:pgSz w:w="12240" w:h="15840"/>
       <w:pgMar w:top="1440" w:right="1440" w:bottom="1440" w:left="1440" w:header="720" w:footer="720" w:gutter="0"/>
@@ -1842,6 +2685,232 @@
     </w:lvl>
   </w:abstractNum>
   <w:abstractNum w:abstractNumId="1" w15:restartNumberingAfterBreak="0">
+    <w:nsid w:val="0F4158AE"/>
+    <w:multiLevelType w:val="hybridMultilevel"/>
+    <w:tmpl w:val="A940A63C"/>
+    <w:lvl w:ilvl="0" w:tplc="04090001">
+      <w:start w:val="1"/>
+      <w:numFmt w:val="bullet"/>
+      <w:lvlText w:val=""/>
+      <w:lvlJc w:val="left"/>
+      <w:pPr>
+        <w:ind w:left="720" w:hanging="360"/>
+      </w:pPr>
+      <w:rPr>
+        <w:rFonts w:ascii="Symbol" w:hAnsi="Symbol" w:hint="default"/>
+      </w:rPr>
+    </w:lvl>
+    <w:lvl w:ilvl="1" w:tplc="04090003" w:tentative="1">
+      <w:start w:val="1"/>
+      <w:numFmt w:val="bullet"/>
+      <w:lvlText w:val="o"/>
+      <w:lvlJc w:val="left"/>
+      <w:pPr>
+        <w:ind w:left="1440" w:hanging="360"/>
+      </w:pPr>
+      <w:rPr>
+        <w:rFonts w:ascii="Courier New" w:hAnsi="Courier New" w:cs="Courier New" w:hint="default"/>
+      </w:rPr>
+    </w:lvl>
+    <w:lvl w:ilvl="2" w:tplc="04090005" w:tentative="1">
+      <w:start w:val="1"/>
+      <w:numFmt w:val="bullet"/>
+      <w:lvlText w:val=""/>
+      <w:lvlJc w:val="left"/>
+      <w:pPr>
+        <w:ind w:left="2160" w:hanging="360"/>
+      </w:pPr>
+      <w:rPr>
+        <w:rFonts w:ascii="Wingdings" w:hAnsi="Wingdings" w:hint="default"/>
+      </w:rPr>
+    </w:lvl>
+    <w:lvl w:ilvl="3" w:tplc="04090001" w:tentative="1">
+      <w:start w:val="1"/>
+      <w:numFmt w:val="bullet"/>
+      <w:lvlText w:val=""/>
+      <w:lvlJc w:val="left"/>
+      <w:pPr>
+        <w:ind w:left="2880" w:hanging="360"/>
+      </w:pPr>
+      <w:rPr>
+        <w:rFonts w:ascii="Symbol" w:hAnsi="Symbol" w:hint="default"/>
+      </w:rPr>
+    </w:lvl>
+    <w:lvl w:ilvl="4" w:tplc="04090003" w:tentative="1">
+      <w:start w:val="1"/>
+      <w:numFmt w:val="bullet"/>
+      <w:lvlText w:val="o"/>
+      <w:lvlJc w:val="left"/>
+      <w:pPr>
+        <w:ind w:left="3600" w:hanging="360"/>
+      </w:pPr>
+      <w:rPr>
+        <w:rFonts w:ascii="Courier New" w:hAnsi="Courier New" w:cs="Courier New" w:hint="default"/>
+      </w:rPr>
+    </w:lvl>
+    <w:lvl w:ilvl="5" w:tplc="04090005" w:tentative="1">
+      <w:start w:val="1"/>
+      <w:numFmt w:val="bullet"/>
+      <w:lvlText w:val=""/>
+      <w:lvlJc w:val="left"/>
+      <w:pPr>
+        <w:ind w:left="4320" w:hanging="360"/>
+      </w:pPr>
+      <w:rPr>
+        <w:rFonts w:ascii="Wingdings" w:hAnsi="Wingdings" w:hint="default"/>
+      </w:rPr>
+    </w:lvl>
+    <w:lvl w:ilvl="6" w:tplc="04090001" w:tentative="1">
+      <w:start w:val="1"/>
+      <w:numFmt w:val="bullet"/>
+      <w:lvlText w:val=""/>
+      <w:lvlJc w:val="left"/>
+      <w:pPr>
+        <w:ind w:left="5040" w:hanging="360"/>
+      </w:pPr>
+      <w:rPr>
+        <w:rFonts w:ascii="Symbol" w:hAnsi="Symbol" w:hint="default"/>
+      </w:rPr>
+    </w:lvl>
+    <w:lvl w:ilvl="7" w:tplc="04090003" w:tentative="1">
+      <w:start w:val="1"/>
+      <w:numFmt w:val="bullet"/>
+      <w:lvlText w:val="o"/>
+      <w:lvlJc w:val="left"/>
+      <w:pPr>
+        <w:ind w:left="5760" w:hanging="360"/>
+      </w:pPr>
+      <w:rPr>
+        <w:rFonts w:ascii="Courier New" w:hAnsi="Courier New" w:cs="Courier New" w:hint="default"/>
+      </w:rPr>
+    </w:lvl>
+    <w:lvl w:ilvl="8" w:tplc="04090005" w:tentative="1">
+      <w:start w:val="1"/>
+      <w:numFmt w:val="bullet"/>
+      <w:lvlText w:val=""/>
+      <w:lvlJc w:val="left"/>
+      <w:pPr>
+        <w:ind w:left="6480" w:hanging="360"/>
+      </w:pPr>
+      <w:rPr>
+        <w:rFonts w:ascii="Wingdings" w:hAnsi="Wingdings" w:hint="default"/>
+      </w:rPr>
+    </w:lvl>
+  </w:abstractNum>
+  <w:abstractNum w:abstractNumId="2" w15:restartNumberingAfterBreak="0">
+    <w:nsid w:val="10FF41F0"/>
+    <w:multiLevelType w:val="hybridMultilevel"/>
+    <w:tmpl w:val="A7DC4404"/>
+    <w:lvl w:ilvl="0" w:tplc="04090001">
+      <w:start w:val="1"/>
+      <w:numFmt w:val="bullet"/>
+      <w:lvlText w:val=""/>
+      <w:lvlJc w:val="left"/>
+      <w:pPr>
+        <w:ind w:left="720" w:hanging="360"/>
+      </w:pPr>
+      <w:rPr>
+        <w:rFonts w:ascii="Symbol" w:hAnsi="Symbol" w:hint="default"/>
+      </w:rPr>
+    </w:lvl>
+    <w:lvl w:ilvl="1" w:tplc="04090003" w:tentative="1">
+      <w:start w:val="1"/>
+      <w:numFmt w:val="bullet"/>
+      <w:lvlText w:val="o"/>
+      <w:lvlJc w:val="left"/>
+      <w:pPr>
+        <w:ind w:left="1440" w:hanging="360"/>
+      </w:pPr>
+      <w:rPr>
+        <w:rFonts w:ascii="Courier New" w:hAnsi="Courier New" w:cs="Courier New" w:hint="default"/>
+      </w:rPr>
+    </w:lvl>
+    <w:lvl w:ilvl="2" w:tplc="04090005" w:tentative="1">
+      <w:start w:val="1"/>
+      <w:numFmt w:val="bullet"/>
+      <w:lvlText w:val=""/>
+      <w:lvlJc w:val="left"/>
+      <w:pPr>
+        <w:ind w:left="2160" w:hanging="360"/>
+      </w:pPr>
+      <w:rPr>
+        <w:rFonts w:ascii="Wingdings" w:hAnsi="Wingdings" w:hint="default"/>
+      </w:rPr>
+    </w:lvl>
+    <w:lvl w:ilvl="3" w:tplc="04090001" w:tentative="1">
+      <w:start w:val="1"/>
+      <w:numFmt w:val="bullet"/>
+      <w:lvlText w:val=""/>
+      <w:lvlJc w:val="left"/>
+      <w:pPr>
+        <w:ind w:left="2880" w:hanging="360"/>
+      </w:pPr>
+      <w:rPr>
+        <w:rFonts w:ascii="Symbol" w:hAnsi="Symbol" w:hint="default"/>
+      </w:rPr>
+    </w:lvl>
+    <w:lvl w:ilvl="4" w:tplc="04090003" w:tentative="1">
+      <w:start w:val="1"/>
+      <w:numFmt w:val="bullet"/>
+      <w:lvlText w:val="o"/>
+      <w:lvlJc w:val="left"/>
+      <w:pPr>
+        <w:ind w:left="3600" w:hanging="360"/>
+      </w:pPr>
+      <w:rPr>
+        <w:rFonts w:ascii="Courier New" w:hAnsi="Courier New" w:cs="Courier New" w:hint="default"/>
+      </w:rPr>
+    </w:lvl>
+    <w:lvl w:ilvl="5" w:tplc="04090005" w:tentative="1">
+      <w:start w:val="1"/>
+      <w:numFmt w:val="bullet"/>
+      <w:lvlText w:val=""/>
+      <w:lvlJc w:val="left"/>
+      <w:pPr>
+        <w:ind w:left="4320" w:hanging="360"/>
+      </w:pPr>
+      <w:rPr>
+        <w:rFonts w:ascii="Wingdings" w:hAnsi="Wingdings" w:hint="default"/>
+      </w:rPr>
+    </w:lvl>
+    <w:lvl w:ilvl="6" w:tplc="04090001" w:tentative="1">
+      <w:start w:val="1"/>
+      <w:numFmt w:val="bullet"/>
+      <w:lvlText w:val=""/>
+      <w:lvlJc w:val="left"/>
+      <w:pPr>
+        <w:ind w:left="5040" w:hanging="360"/>
+      </w:pPr>
+      <w:rPr>
+        <w:rFonts w:ascii="Symbol" w:hAnsi="Symbol" w:hint="default"/>
+      </w:rPr>
+    </w:lvl>
+    <w:lvl w:ilvl="7" w:tplc="04090003" w:tentative="1">
+      <w:start w:val="1"/>
+      <w:numFmt w:val="bullet"/>
+      <w:lvlText w:val="o"/>
+      <w:lvlJc w:val="left"/>
+      <w:pPr>
+        <w:ind w:left="5760" w:hanging="360"/>
+      </w:pPr>
+      <w:rPr>
+        <w:rFonts w:ascii="Courier New" w:hAnsi="Courier New" w:cs="Courier New" w:hint="default"/>
+      </w:rPr>
+    </w:lvl>
+    <w:lvl w:ilvl="8" w:tplc="04090005" w:tentative="1">
+      <w:start w:val="1"/>
+      <w:numFmt w:val="bullet"/>
+      <w:lvlText w:val=""/>
+      <w:lvlJc w:val="left"/>
+      <w:pPr>
+        <w:ind w:left="6480" w:hanging="360"/>
+      </w:pPr>
+      <w:rPr>
+        <w:rFonts w:ascii="Wingdings" w:hAnsi="Wingdings" w:hint="default"/>
+      </w:rPr>
+    </w:lvl>
+  </w:abstractNum>
+  <w:abstractNum w:abstractNumId="3" w15:restartNumberingAfterBreak="0">
     <w:nsid w:val="13920A75"/>
     <w:multiLevelType w:val="hybridMultilevel"/>
     <w:tmpl w:val="BDB43D48"/>
@@ -1954,7 +3023,7 @@
       </w:rPr>
     </w:lvl>
   </w:abstractNum>
-  <w:abstractNum w:abstractNumId="2" w15:restartNumberingAfterBreak="0">
+  <w:abstractNum w:abstractNumId="4" w15:restartNumberingAfterBreak="0">
     <w:nsid w:val="19186545"/>
     <w:multiLevelType w:val="hybridMultilevel"/>
     <w:tmpl w:val="88B054D0"/>
@@ -2066,7 +3135,7 @@
       </w:rPr>
     </w:lvl>
   </w:abstractNum>
-  <w:abstractNum w:abstractNumId="3" w15:restartNumberingAfterBreak="0">
+  <w:abstractNum w:abstractNumId="5" w15:restartNumberingAfterBreak="0">
     <w:nsid w:val="1AD51D22"/>
     <w:multiLevelType w:val="hybridMultilevel"/>
     <w:tmpl w:val="AB52ED7A"/>
@@ -2178,7 +3247,7 @@
       </w:rPr>
     </w:lvl>
   </w:abstractNum>
-  <w:abstractNum w:abstractNumId="4" w15:restartNumberingAfterBreak="0">
+  <w:abstractNum w:abstractNumId="6" w15:restartNumberingAfterBreak="0">
     <w:nsid w:val="24F749E3"/>
     <w:multiLevelType w:val="hybridMultilevel"/>
     <w:tmpl w:val="8F927E42"/>
@@ -2291,7 +3360,7 @@
       </w:rPr>
     </w:lvl>
   </w:abstractNum>
-  <w:abstractNum w:abstractNumId="5" w15:restartNumberingAfterBreak="0">
+  <w:abstractNum w:abstractNumId="7" w15:restartNumberingAfterBreak="0">
     <w:nsid w:val="32A516D7"/>
     <w:multiLevelType w:val="hybridMultilevel"/>
     <w:tmpl w:val="4502ED2E"/>
@@ -2403,7 +3472,7 @@
       </w:rPr>
     </w:lvl>
   </w:abstractNum>
-  <w:abstractNum w:abstractNumId="6" w15:restartNumberingAfterBreak="0">
+  <w:abstractNum w:abstractNumId="8" w15:restartNumberingAfterBreak="0">
     <w:nsid w:val="36301000"/>
     <w:multiLevelType w:val="hybridMultilevel"/>
     <w:tmpl w:val="E274238C"/>
@@ -2516,7 +3585,7 @@
       </w:rPr>
     </w:lvl>
   </w:abstractNum>
-  <w:abstractNum w:abstractNumId="7" w15:restartNumberingAfterBreak="0">
+  <w:abstractNum w:abstractNumId="9" w15:restartNumberingAfterBreak="0">
     <w:nsid w:val="51DD51E0"/>
     <w:multiLevelType w:val="hybridMultilevel"/>
     <w:tmpl w:val="A9BC1D4C"/>
@@ -2628,7 +3697,7 @@
       </w:rPr>
     </w:lvl>
   </w:abstractNum>
-  <w:abstractNum w:abstractNumId="8" w15:restartNumberingAfterBreak="0">
+  <w:abstractNum w:abstractNumId="10" w15:restartNumberingAfterBreak="0">
     <w:nsid w:val="536E5B72"/>
     <w:multiLevelType w:val="hybridMultilevel"/>
     <w:tmpl w:val="C31468D0"/>
@@ -2741,7 +3810,7 @@
       </w:rPr>
     </w:lvl>
   </w:abstractNum>
-  <w:abstractNum w:abstractNumId="9" w15:restartNumberingAfterBreak="0">
+  <w:abstractNum w:abstractNumId="11" w15:restartNumberingAfterBreak="0">
     <w:nsid w:val="55EB5183"/>
     <w:multiLevelType w:val="hybridMultilevel"/>
     <w:tmpl w:val="9D7AC8C4"/>
@@ -2854,7 +3923,120 @@
       </w:rPr>
     </w:lvl>
   </w:abstractNum>
-  <w:abstractNum w:abstractNumId="10" w15:restartNumberingAfterBreak="0">
+  <w:abstractNum w:abstractNumId="12" w15:restartNumberingAfterBreak="0">
+    <w:nsid w:val="650F4855"/>
+    <w:multiLevelType w:val="hybridMultilevel"/>
+    <w:tmpl w:val="312E1DC4"/>
+    <w:lvl w:ilvl="0" w:tplc="0409000D">
+      <w:start w:val="1"/>
+      <w:numFmt w:val="bullet"/>
+      <w:lvlText w:val=""/>
+      <w:lvlJc w:val="left"/>
+      <w:pPr>
+        <w:ind w:left="720" w:hanging="360"/>
+      </w:pPr>
+      <w:rPr>
+        <w:rFonts w:ascii="Wingdings" w:hAnsi="Wingdings" w:hint="default"/>
+      </w:rPr>
+    </w:lvl>
+    <w:lvl w:ilvl="1" w:tplc="04090003">
+      <w:start w:val="1"/>
+      <w:numFmt w:val="bullet"/>
+      <w:lvlText w:val="o"/>
+      <w:lvlJc w:val="left"/>
+      <w:pPr>
+        <w:ind w:left="1440" w:hanging="360"/>
+      </w:pPr>
+      <w:rPr>
+        <w:rFonts w:ascii="Courier New" w:hAnsi="Courier New" w:cs="Courier New" w:hint="default"/>
+      </w:rPr>
+    </w:lvl>
+    <w:lvl w:ilvl="2" w:tplc="04090005">
+      <w:start w:val="1"/>
+      <w:numFmt w:val="bullet"/>
+      <w:lvlText w:val=""/>
+      <w:lvlJc w:val="left"/>
+      <w:pPr>
+        <w:ind w:left="2160" w:hanging="360"/>
+      </w:pPr>
+      <w:rPr>
+        <w:rFonts w:ascii="Wingdings" w:hAnsi="Wingdings" w:hint="default"/>
+      </w:rPr>
+    </w:lvl>
+    <w:lvl w:ilvl="3" w:tplc="04090001" w:tentative="1">
+      <w:start w:val="1"/>
+      <w:numFmt w:val="bullet"/>
+      <w:lvlText w:val=""/>
+      <w:lvlJc w:val="left"/>
+      <w:pPr>
+        <w:ind w:left="2880" w:hanging="360"/>
+      </w:pPr>
+      <w:rPr>
+        <w:rFonts w:ascii="Symbol" w:hAnsi="Symbol" w:hint="default"/>
+      </w:rPr>
+    </w:lvl>
+    <w:lvl w:ilvl="4" w:tplc="04090003" w:tentative="1">
+      <w:start w:val="1"/>
+      <w:numFmt w:val="bullet"/>
+      <w:lvlText w:val="o"/>
+      <w:lvlJc w:val="left"/>
+      <w:pPr>
+        <w:ind w:left="3600" w:hanging="360"/>
+      </w:pPr>
+      <w:rPr>
+        <w:rFonts w:ascii="Courier New" w:hAnsi="Courier New" w:cs="Courier New" w:hint="default"/>
+      </w:rPr>
+    </w:lvl>
+    <w:lvl w:ilvl="5" w:tplc="04090005" w:tentative="1">
+      <w:start w:val="1"/>
+      <w:numFmt w:val="bullet"/>
+      <w:lvlText w:val=""/>
+      <w:lvlJc w:val="left"/>
+      <w:pPr>
+        <w:ind w:left="4320" w:hanging="360"/>
+      </w:pPr>
+      <w:rPr>
+        <w:rFonts w:ascii="Wingdings" w:hAnsi="Wingdings" w:hint="default"/>
+      </w:rPr>
+    </w:lvl>
+    <w:lvl w:ilvl="6" w:tplc="04090001" w:tentative="1">
+      <w:start w:val="1"/>
+      <w:numFmt w:val="bullet"/>
+      <w:lvlText w:val=""/>
+      <w:lvlJc w:val="left"/>
+      <w:pPr>
+        <w:ind w:left="5040" w:hanging="360"/>
+      </w:pPr>
+      <w:rPr>
+        <w:rFonts w:ascii="Symbol" w:hAnsi="Symbol" w:hint="default"/>
+      </w:rPr>
+    </w:lvl>
+    <w:lvl w:ilvl="7" w:tplc="04090003" w:tentative="1">
+      <w:start w:val="1"/>
+      <w:numFmt w:val="bullet"/>
+      <w:lvlText w:val="o"/>
+      <w:lvlJc w:val="left"/>
+      <w:pPr>
+        <w:ind w:left="5760" w:hanging="360"/>
+      </w:pPr>
+      <w:rPr>
+        <w:rFonts w:ascii="Courier New" w:hAnsi="Courier New" w:cs="Courier New" w:hint="default"/>
+      </w:rPr>
+    </w:lvl>
+    <w:lvl w:ilvl="8" w:tplc="04090005" w:tentative="1">
+      <w:start w:val="1"/>
+      <w:numFmt w:val="bullet"/>
+      <w:lvlText w:val=""/>
+      <w:lvlJc w:val="left"/>
+      <w:pPr>
+        <w:ind w:left="6480" w:hanging="360"/>
+      </w:pPr>
+      <w:rPr>
+        <w:rFonts w:ascii="Wingdings" w:hAnsi="Wingdings" w:hint="default"/>
+      </w:rPr>
+    </w:lvl>
+  </w:abstractNum>
+  <w:abstractNum w:abstractNumId="13" w15:restartNumberingAfterBreak="0">
     <w:nsid w:val="67BE3E49"/>
     <w:multiLevelType w:val="hybridMultilevel"/>
     <w:tmpl w:val="EBC2392E"/>
@@ -2967,7 +4149,7 @@
       </w:rPr>
     </w:lvl>
   </w:abstractNum>
-  <w:abstractNum w:abstractNumId="11" w15:restartNumberingAfterBreak="0">
+  <w:abstractNum w:abstractNumId="14" w15:restartNumberingAfterBreak="0">
     <w:nsid w:val="6CDE5063"/>
     <w:multiLevelType w:val="hybridMultilevel"/>
     <w:tmpl w:val="56660922"/>
@@ -3080,7 +4262,7 @@
       </w:rPr>
     </w:lvl>
   </w:abstractNum>
-  <w:abstractNum w:abstractNumId="12" w15:restartNumberingAfterBreak="0">
+  <w:abstractNum w:abstractNumId="15" w15:restartNumberingAfterBreak="0">
     <w:nsid w:val="76C53050"/>
     <w:multiLevelType w:val="hybridMultilevel"/>
     <w:tmpl w:val="44EEBFEA"/>
@@ -3193,7 +4375,7 @@
       </w:rPr>
     </w:lvl>
   </w:abstractNum>
-  <w:abstractNum w:abstractNumId="13" w15:restartNumberingAfterBreak="0">
+  <w:abstractNum w:abstractNumId="16" w15:restartNumberingAfterBreak="0">
     <w:nsid w:val="7A555F9F"/>
     <w:multiLevelType w:val="hybridMultilevel"/>
     <w:tmpl w:val="44AC1074"/>
@@ -3306,7 +4488,7 @@
       </w:rPr>
     </w:lvl>
   </w:abstractNum>
-  <w:abstractNum w:abstractNumId="14" w15:restartNumberingAfterBreak="0">
+  <w:abstractNum w:abstractNumId="17" w15:restartNumberingAfterBreak="0">
     <w:nsid w:val="7E7C2B74"/>
     <w:multiLevelType w:val="hybridMultilevel"/>
     <w:tmpl w:val="5C6E6F30"/>
@@ -3419,7 +4601,7 @@
       </w:rPr>
     </w:lvl>
   </w:abstractNum>
-  <w:abstractNum w:abstractNumId="15" w15:restartNumberingAfterBreak="0">
+  <w:abstractNum w:abstractNumId="18" w15:restartNumberingAfterBreak="0">
     <w:nsid w:val="7E9C0642"/>
     <w:multiLevelType w:val="hybridMultilevel"/>
     <w:tmpl w:val="67F6C84C"/>
@@ -3533,52 +4715,61 @@
     </w:lvl>
   </w:abstractNum>
   <w:num w:numId="1">
+    <w:abstractNumId w:val="7"/>
+  </w:num>
+  <w:num w:numId="2">
+    <w:abstractNumId w:val="9"/>
+  </w:num>
+  <w:num w:numId="3">
+    <w:abstractNumId w:val="4"/>
+  </w:num>
+  <w:num w:numId="4">
     <w:abstractNumId w:val="5"/>
   </w:num>
-  <w:num w:numId="2">
-    <w:abstractNumId w:val="7"/>
+  <w:num w:numId="5">
+    <w:abstractNumId w:val="15"/>
   </w:num>
-  <w:num w:numId="3">
-    <w:abstractNumId w:val="2"/>
+  <w:num w:numId="6">
+    <w:abstractNumId w:val="6"/>
   </w:num>
-  <w:num w:numId="4">
+  <w:num w:numId="7">
+    <w:abstractNumId w:val="11"/>
+  </w:num>
+  <w:num w:numId="8">
+    <w:abstractNumId w:val="13"/>
+  </w:num>
+  <w:num w:numId="9">
+    <w:abstractNumId w:val="17"/>
+  </w:num>
+  <w:num w:numId="10">
+    <w:abstractNumId w:val="10"/>
+  </w:num>
+  <w:num w:numId="11">
     <w:abstractNumId w:val="3"/>
   </w:num>
-  <w:num w:numId="5">
-    <w:abstractNumId w:val="12"/>
-  </w:num>
-  <w:num w:numId="6">
-    <w:abstractNumId w:val="4"/>
-  </w:num>
-  <w:num w:numId="7">
-    <w:abstractNumId w:val="9"/>
-  </w:num>
-  <w:num w:numId="8">
-    <w:abstractNumId w:val="10"/>
-  </w:num>
-  <w:num w:numId="9">
+  <w:num w:numId="12">
     <w:abstractNumId w:val="14"/>
   </w:num>
-  <w:num w:numId="10">
-    <w:abstractNumId w:val="8"/>
-  </w:num>
-  <w:num w:numId="11">
-    <w:abstractNumId w:val="1"/>
-  </w:num>
-  <w:num w:numId="12">
-    <w:abstractNumId w:val="11"/>
-  </w:num>
   <w:num w:numId="13">
-    <w:abstractNumId w:val="15"/>
+    <w:abstractNumId w:val="18"/>
   </w:num>
   <w:num w:numId="14">
     <w:abstractNumId w:val="0"/>
   </w:num>
   <w:num w:numId="15">
-    <w:abstractNumId w:val="6"/>
+    <w:abstractNumId w:val="8"/>
   </w:num>
   <w:num w:numId="16">
-    <w:abstractNumId w:val="13"/>
+    <w:abstractNumId w:val="16"/>
+  </w:num>
+  <w:num w:numId="17">
+    <w:abstractNumId w:val="12"/>
+  </w:num>
+  <w:num w:numId="18">
+    <w:abstractNumId w:val="1"/>
+  </w:num>
+  <w:num w:numId="19">
+    <w:abstractNumId w:val="2"/>
   </w:num>
 </w:numbering>
 </file>

</xml_diff>

<commit_message>
Added Group Norm Successful run
</commit_message>
<xml_diff>
--- a/final-project/Project-Milestones.docx
+++ b/final-project/Project-Milestones.docx
@@ -386,7 +386,41 @@
           <w:sz w:val="18"/>
           <w:szCs w:val="16"/>
         </w:rPr>
-        <w:t>While Using the CPU version in paperspace.com , you can only use the sse2 version and not the avx2 as there are issue with it</w:t>
+        <w:t xml:space="preserve">While Using the CPU version in paperspace.com , you can only use the </w:t>
+      </w:r>
+      <w:r>
+        <w:rPr>
+          <w:rFonts w:asciiTheme="majorHAnsi" w:hAnsiTheme="majorHAnsi" w:cstheme="majorHAnsi"/>
+          <w:color w:val="FF0000"/>
+          <w:sz w:val="18"/>
+          <w:szCs w:val="16"/>
+        </w:rPr>
+        <w:t>sse2</w:t>
+      </w:r>
+      <w:r>
+        <w:rPr>
+          <w:rFonts w:asciiTheme="majorHAnsi" w:hAnsiTheme="majorHAnsi" w:cstheme="majorHAnsi"/>
+          <w:sz w:val="18"/>
+          <w:szCs w:val="16"/>
+        </w:rPr>
+        <w:t xml:space="preserve"> version and not the </w:t>
+      </w:r>
+      <w:r>
+        <w:rPr>
+          <w:rFonts w:asciiTheme="majorHAnsi" w:hAnsiTheme="majorHAnsi" w:cstheme="majorHAnsi"/>
+          <w:color w:val="FF0000"/>
+          <w:sz w:val="18"/>
+          <w:szCs w:val="16"/>
+        </w:rPr>
+        <w:t xml:space="preserve">avx2 </w:t>
+      </w:r>
+      <w:r>
+        <w:rPr>
+          <w:rFonts w:asciiTheme="majorHAnsi" w:hAnsiTheme="majorHAnsi" w:cstheme="majorHAnsi"/>
+          <w:sz w:val="18"/>
+          <w:szCs w:val="16"/>
+        </w:rPr>
+        <w:t>as there are issue with it</w:t>
       </w:r>
       <w:r>
         <w:rPr>
@@ -414,6 +448,52 @@
         </w:rPr>
         <w:t xml:space="preserve"> that supports your case for CPU .</w:t>
       </w:r>
+      <w:r>
+        <w:rPr>
+          <w:rFonts w:asciiTheme="majorHAnsi" w:hAnsiTheme="majorHAnsi" w:cstheme="majorHAnsi"/>
+          <w:sz w:val="18"/>
+          <w:szCs w:val="16"/>
+        </w:rPr>
+        <w:t xml:space="preserve"> Find the </w:t>
+      </w:r>
+      <w:proofErr w:type="spellStart"/>
+      <w:r>
+        <w:rPr>
+          <w:rFonts w:asciiTheme="majorHAnsi" w:hAnsiTheme="majorHAnsi" w:cstheme="majorHAnsi"/>
+          <w:sz w:val="18"/>
+          <w:szCs w:val="16"/>
+        </w:rPr>
+        <w:t>tf</w:t>
+      </w:r>
+      <w:proofErr w:type="spellEnd"/>
+      <w:r>
+        <w:rPr>
+          <w:rFonts w:asciiTheme="majorHAnsi" w:hAnsiTheme="majorHAnsi" w:cstheme="majorHAnsi"/>
+          <w:sz w:val="18"/>
+          <w:szCs w:val="16"/>
+        </w:rPr>
+        <w:t xml:space="preserve"> 1.11 that will support and install that in the </w:t>
+      </w:r>
+      <w:proofErr w:type="spellStart"/>
+      <w:r>
+        <w:rPr>
+          <w:rFonts w:asciiTheme="majorHAnsi" w:hAnsiTheme="majorHAnsi" w:cstheme="majorHAnsi"/>
+          <w:sz w:val="18"/>
+          <w:szCs w:val="16"/>
+        </w:rPr>
+        <w:t>Paperspace</w:t>
+      </w:r>
+      <w:proofErr w:type="spellEnd"/>
+      <w:r>
+        <w:rPr>
+          <w:rFonts w:asciiTheme="majorHAnsi" w:hAnsiTheme="majorHAnsi" w:cstheme="majorHAnsi"/>
+          <w:sz w:val="18"/>
+          <w:szCs w:val="16"/>
+        </w:rPr>
+        <w:t xml:space="preserve"> remote machine that is created in windows OS and then we can run the current project</w:t>
+      </w:r>
+      <w:bookmarkStart w:id="0" w:name="_GoBack"/>
+      <w:bookmarkEnd w:id="0"/>
     </w:p>
     <w:p>
       <w:pPr>
@@ -1799,8 +1879,8 @@
           </w:rPr>
           <w:t>Github</w:t>
         </w:r>
+        <w:proofErr w:type="spellEnd"/>
       </w:hyperlink>
-      <w:proofErr w:type="spellEnd"/>
     </w:p>
     <w:p>
       <w:pPr>
@@ -1931,6 +2011,31 @@
         </w:rPr>
         <w:t xml:space="preserve">  week milestone </w:t>
       </w:r>
+      <w:r>
+        <w:rPr>
+          <w:rFonts w:asciiTheme="majorHAnsi" w:hAnsiTheme="majorHAnsi" w:cstheme="majorHAnsi"/>
+          <w:b/>
+          <w:szCs w:val="20"/>
+        </w:rPr>
+        <w:t>[</w:t>
+      </w:r>
+      <w:r>
+        <w:rPr>
+          <w:rFonts w:asciiTheme="majorHAnsi" w:hAnsiTheme="majorHAnsi" w:cstheme="majorHAnsi"/>
+          <w:b/>
+          <w:color w:val="70AD47" w:themeColor="accent6"/>
+          <w:szCs w:val="20"/>
+        </w:rPr>
+        <w:t>ongoing</w:t>
+      </w:r>
+      <w:r>
+        <w:rPr>
+          <w:rFonts w:asciiTheme="majorHAnsi" w:hAnsiTheme="majorHAnsi" w:cstheme="majorHAnsi"/>
+          <w:b/>
+          <w:szCs w:val="20"/>
+        </w:rPr>
+        <w:t>]</w:t>
+      </w:r>
     </w:p>
     <w:p>
       <w:pPr>
@@ -2100,8 +2205,6 @@
         </w:rPr>
         <w:t xml:space="preserve"> and plots are during the evaluation step</w:t>
       </w:r>
-      <w:bookmarkStart w:id="0" w:name="_GoBack"/>
-      <w:bookmarkEnd w:id="0"/>
       <w:r>
         <w:rPr>
           <w:sz w:val="28"/>

</xml_diff>